<commit_message>
Archivo en la nube
</commit_message>
<xml_diff>
--- a/lab05/Calvache - Sanchez (4)/Lab05.docx
+++ b/lab05/Calvache - Sanchez (4)/Lab05.docx
@@ -1,6 +1,6 @@
 
 <file path=word/document.xml><?xml version="1.0" encoding="utf-8"?>
-<w:document xmlns:wpc="http://schemas.microsoft.com/office/word/2010/wordprocessingCanvas" xmlns:cx="http://schemas.microsoft.com/office/drawing/2014/chartex" xmlns:cx1="http://schemas.microsoft.com/office/drawing/2015/9/8/chartex" xmlns:cx2="http://schemas.microsoft.com/office/drawing/2015/10/21/chartex" xmlns:cx3="http://schemas.microsoft.com/office/drawing/2016/5/9/chartex" xmlns:cx4="http://schemas.microsoft.com/office/drawing/2016/5/10/chartex" xmlns:cx5="http://schemas.microsoft.com/office/drawing/2016/5/11/chartex" xmlns:cx6="http://schemas.microsoft.com/office/drawing/2016/5/12/chartex" xmlns:cx7="http://schemas.microsoft.com/office/drawing/2016/5/13/chartex" xmlns:cx8="http://schemas.microsoft.com/office/drawing/2016/5/14/chartex" xmlns:mc="http://schemas.openxmlformats.org/markup-compatibility/2006" xmlns:aink="http://schemas.microsoft.com/office/drawing/2016/ink" xmlns:am3d="http://schemas.microsoft.com/office/drawing/2017/model3d" xmlns:o="urn:schemas-microsoft-com:office:office" xmlns:r="http://schemas.openxmlformats.org/officeDocument/2006/relationships" xmlns:m="http://schemas.openxmlformats.org/officeDocument/2006/math" xmlns:v="urn:schemas-microsoft-com:vml" xmlns:wp14="http://schemas.microsoft.com/office/word/2010/wordprocessingDrawing" xmlns:wp="http://schemas.openxmlformats.org/drawingml/2006/wordprocessingDrawing" xmlns:w10="urn:schemas-microsoft-com:office:word" xmlns:w="http://schemas.openxmlformats.org/wordprocessingml/2006/main" xmlns:w14="http://schemas.microsoft.com/office/word/2010/wordml" xmlns:w15="http://schemas.microsoft.com/office/word/2012/wordml" xmlns:w16cid="http://schemas.microsoft.com/office/word/2016/wordml/cid" xmlns:w16se="http://schemas.microsoft.com/office/word/2015/wordml/symex" xmlns:wpg="http://schemas.microsoft.com/office/word/2010/wordprocessingGroup" xmlns:wpi="http://schemas.microsoft.com/office/word/2010/wordprocessingInk" xmlns:wne="http://schemas.microsoft.com/office/word/2006/wordml" xmlns:wps="http://schemas.microsoft.com/office/word/2010/wordprocessingShape" mc:Ignorable="w14 w15 w16se w16cid wp14">
+<w:document xmlns:wpc="http://schemas.microsoft.com/office/word/2010/wordprocessingCanvas" xmlns:cx="http://schemas.microsoft.com/office/drawing/2014/chartex" xmlns:cx1="http://schemas.microsoft.com/office/drawing/2015/9/8/chartex" xmlns:cx2="http://schemas.microsoft.com/office/drawing/2015/10/21/chartex" xmlns:cx3="http://schemas.microsoft.com/office/drawing/2016/5/9/chartex" xmlns:cx4="http://schemas.microsoft.com/office/drawing/2016/5/10/chartex" xmlns:cx5="http://schemas.microsoft.com/office/drawing/2016/5/11/chartex" xmlns:cx6="http://schemas.microsoft.com/office/drawing/2016/5/12/chartex" xmlns:cx7="http://schemas.microsoft.com/office/drawing/2016/5/13/chartex" xmlns:cx8="http://schemas.microsoft.com/office/drawing/2016/5/14/chartex" xmlns:mc="http://schemas.openxmlformats.org/markup-compatibility/2006" xmlns:aink="http://schemas.microsoft.com/office/drawing/2016/ink" xmlns:am3d="http://schemas.microsoft.com/office/drawing/2017/model3d" xmlns:o="urn:schemas-microsoft-com:office:office" xmlns:oel="http://schemas.microsoft.com/office/2019/extlst" xmlns:r="http://schemas.openxmlformats.org/officeDocument/2006/relationships" xmlns:m="http://schemas.openxmlformats.org/officeDocument/2006/math" xmlns:v="urn:schemas-microsoft-com:vml" xmlns:wp14="http://schemas.microsoft.com/office/word/2010/wordprocessingDrawing" xmlns:wp="http://schemas.openxmlformats.org/drawingml/2006/wordprocessingDrawing" xmlns:w10="urn:schemas-microsoft-com:office:word" xmlns:w="http://schemas.openxmlformats.org/wordprocessingml/2006/main" xmlns:w14="http://schemas.microsoft.com/office/word/2010/wordml" xmlns:w15="http://schemas.microsoft.com/office/word/2012/wordml" xmlns:w16cex="http://schemas.microsoft.com/office/word/2018/wordml/cex" xmlns:w16cid="http://schemas.microsoft.com/office/word/2016/wordml/cid" xmlns:w16="http://schemas.microsoft.com/office/word/2018/wordml" xmlns:w16du="http://schemas.microsoft.com/office/word/2023/wordml/word16du" xmlns:w16sdtdh="http://schemas.microsoft.com/office/word/2020/wordml/sdtdatahash" xmlns:w16sdtfl="http://schemas.microsoft.com/office/word/2024/wordml/sdtformatlock" xmlns:w16se="http://schemas.microsoft.com/office/word/2015/wordml/symex" xmlns:wpg="http://schemas.microsoft.com/office/word/2010/wordprocessingGroup" xmlns:wpi="http://schemas.microsoft.com/office/word/2010/wordprocessingInk" xmlns:wne="http://schemas.microsoft.com/office/word/2006/wordml" xmlns:wps="http://schemas.microsoft.com/office/word/2010/wordprocessingShape" mc:Ignorable="w14 w15 w16se w16cid w16 w16cex w16sdtdh w16sdtfl w16du wp14">
   <w:body>
     <w:p>
       <w:pPr>
@@ -2041,10 +2041,11 @@
       </w:pPr>
       <w:r>
         <w:rPr>
+          <w:noProof/>
           <w:sz w:val="20"/>
         </w:rPr>
         <w:drawing>
-          <wp:anchor distT="0" distB="0" distL="114300" distR="114300" simplePos="0" relativeHeight="251657728" behindDoc="0" locked="0" layoutInCell="1" allowOverlap="1" wp14:anchorId="79CF90AF">
+          <wp:anchor distT="0" distB="0" distL="114300" distR="114300" simplePos="0" relativeHeight="251658240" behindDoc="0" locked="0" layoutInCell="1" allowOverlap="1" wp14:anchorId="029580D4" wp14:editId="3C7BE622">
             <wp:simplePos x="0" y="0"/>
             <wp:positionH relativeFrom="column">
               <wp:posOffset>180975</wp:posOffset>
@@ -2067,7 +2068,7 @@
                     <pic:cNvPicPr/>
                   </pic:nvPicPr>
                   <pic:blipFill>
-                    <a:blip r:embed="rId5">
+                    <a:blip r:embed="rId8">
                       <a:extLst>
                         <a:ext uri="{28A0092B-C50C-407E-A947-70E740481C1C}">
                           <a14:useLocalDpi xmlns:a14="http://schemas.microsoft.com/office/drawing/2010/main" val="0"/>
@@ -2299,14 +2300,7 @@
           <w:w w:val="110"/>
           <w:sz w:val="20"/>
         </w:rPr>
-        <w:t>I</w:t>
-      </w:r>
-      <w:r>
-        <w:rPr>
-          <w:w w:val="110"/>
-          <w:sz w:val="20"/>
-        </w:rPr>
-        <w:t>nclúyanse</w:t>
+        <w:t>Inclúyanse</w:t>
       </w:r>
       <w:r>
         <w:rPr>
@@ -2479,10 +2473,11 @@
       </w:pPr>
       <w:r>
         <w:rPr>
+          <w:noProof/>
           <w:sz w:val="20"/>
         </w:rPr>
         <w:drawing>
-          <wp:inline distT="0" distB="0" distL="0" distR="0" wp14:anchorId="41EDC596" wp14:editId="21CD07A1">
+          <wp:inline distT="0" distB="0" distL="0" distR="0" wp14:anchorId="78388B21" wp14:editId="2C3E6D98">
             <wp:extent cx="5943600" cy="1503680"/>
             <wp:effectExtent l="0" t="0" r="0" b="1270"/>
             <wp:docPr id="3" name="Picture 3"/>
@@ -2497,7 +2492,7 @@
                     <pic:cNvPicPr/>
                   </pic:nvPicPr>
                   <pic:blipFill>
-                    <a:blip r:embed="rId6"/>
+                    <a:blip r:embed="rId9"/>
                     <a:stretch>
                       <a:fillRect/>
                     </a:stretch>
@@ -2636,11 +2631,12 @@
       </w:pPr>
       <w:r>
         <w:rPr>
+          <w:noProof/>
           <w:sz w:val="20"/>
         </w:rPr>
         <w:lastRenderedPageBreak/>
         <w:drawing>
-          <wp:anchor distT="0" distB="0" distL="114300" distR="114300" simplePos="0" relativeHeight="251660800" behindDoc="1" locked="0" layoutInCell="1" allowOverlap="1" wp14:anchorId="1FAE9AE9">
+          <wp:anchor distT="0" distB="0" distL="114300" distR="114300" simplePos="0" relativeHeight="251658241" behindDoc="1" locked="0" layoutInCell="1" allowOverlap="1" wp14:anchorId="71FF3CC1" wp14:editId="67CA9E77">
             <wp:simplePos x="0" y="0"/>
             <wp:positionH relativeFrom="column">
               <wp:posOffset>0</wp:posOffset>
@@ -2663,7 +2659,7 @@
                     <pic:cNvPicPr/>
                   </pic:nvPicPr>
                   <pic:blipFill>
-                    <a:blip r:embed="rId7">
+                    <a:blip r:embed="rId10">
                       <a:extLst>
                         <a:ext uri="{28A0092B-C50C-407E-A947-70E740481C1C}">
                           <a14:useLocalDpi xmlns:a14="http://schemas.microsoft.com/office/drawing/2010/main" val="0"/>
@@ -2694,14 +2690,7 @@
           <w:w w:val="110"/>
           <w:sz w:val="20"/>
         </w:rPr>
-        <w:t>T</w:t>
-      </w:r>
-      <w:r>
-        <w:rPr>
-          <w:w w:val="110"/>
-          <w:sz w:val="20"/>
-        </w:rPr>
-        <w:t>raten</w:t>
+        <w:t>Traten</w:t>
       </w:r>
       <w:r>
         <w:rPr>
@@ -2814,36 +2803,19 @@
         <w:spacing w:before="1" w:line="232" w:lineRule="exact"/>
         <w:rPr>
           <w:sz w:val="20"/>
-          <w:lang w:val="en-US"/>
-        </w:rPr>
-      </w:pPr>
-      <w:r>
-        <w:rPr>
-          <w:sz w:val="20"/>
-        </w:rPr>
-        <w:t xml:space="preserve">No nos deja porque por el momento solo se otorgaron los permisos de </w:t>
-      </w:r>
-      <w:proofErr w:type="spellStart"/>
-      <w:r>
-        <w:rPr>
-          <w:sz w:val="20"/>
-        </w:rPr>
-        <w:t>inserci</w:t>
-      </w:r>
-      <w:r>
-        <w:rPr>
-          <w:sz w:val="20"/>
-          <w:lang w:val="en-US"/>
-        </w:rPr>
-        <w:t>ón</w:t>
-      </w:r>
-      <w:proofErr w:type="spellEnd"/>
-      <w:r>
-        <w:rPr>
-          <w:sz w:val="20"/>
-          <w:lang w:val="en-US"/>
-        </w:rPr>
-        <w:t xml:space="preserve"> y consulta.</w:t>
+        </w:rPr>
+      </w:pPr>
+      <w:r>
+        <w:rPr>
+          <w:sz w:val="20"/>
+        </w:rPr>
+        <w:t>No nos deja porque por el momento solo se otorgaron los permisos de inserci</w:t>
+      </w:r>
+      <w:r>
+        <w:rPr>
+          <w:sz w:val="20"/>
+        </w:rPr>
+        <w:t>ón y consulta.</w:t>
       </w:r>
     </w:p>
     <w:p>
@@ -2879,14 +2851,7 @@
           <w:w w:val="110"/>
           <w:sz w:val="20"/>
         </w:rPr>
-        <w:t>E</w:t>
-      </w:r>
-      <w:r>
-        <w:rPr>
-          <w:w w:val="110"/>
-          <w:sz w:val="20"/>
-        </w:rPr>
-        <w:t>scriban la instrucción necesaria para otorgar los permisos que actualmente tiene esa tabla.</w:t>
+        <w:t>Escriban la instrucción necesaria para otorgar los permisos que actualmente tiene esa tabla.</w:t>
       </w:r>
       <w:r>
         <w:rPr>
@@ -2906,14 +2871,108 @@
     </w:p>
     <w:p>
       <w:pPr>
+        <w:pStyle w:val="ListParagraph"/>
         <w:tabs>
           <w:tab w:val="left" w:pos="394"/>
         </w:tabs>
         <w:ind w:right="1"/>
-        <w:rPr>
-          <w:sz w:val="20"/>
-        </w:rPr>
-      </w:pPr>
+        <w:jc w:val="both"/>
+        <w:rPr>
+          <w:sz w:val="20"/>
+        </w:rPr>
+      </w:pPr>
+    </w:p>
+    <w:p>
+      <w:pPr>
+        <w:pStyle w:val="ListParagraph"/>
+        <w:tabs>
+          <w:tab w:val="left" w:pos="394"/>
+        </w:tabs>
+        <w:ind w:right="1"/>
+        <w:jc w:val="both"/>
+        <w:rPr>
+          <w:sz w:val="20"/>
+        </w:rPr>
+      </w:pPr>
+      <w:r>
+        <w:rPr>
+          <w:w w:val="110"/>
+          <w:sz w:val="20"/>
+        </w:rPr>
+        <w:tab/>
+      </w:r>
+      <w:r>
+        <w:rPr>
+          <w:noProof/>
+          <w:w w:val="110"/>
+          <w:sz w:val="20"/>
+        </w:rPr>
+        <w:drawing>
+          <wp:inline distT="0" distB="0" distL="0" distR="0" wp14:anchorId="2ADDB2A2" wp14:editId="161AC380">
+            <wp:extent cx="3947502" cy="2499577"/>
+            <wp:effectExtent l="0" t="0" r="0" b="0"/>
+            <wp:docPr id="500993313" name="Picture 1"/>
+            <wp:cNvGraphicFramePr>
+              <a:graphicFrameLocks xmlns:a="http://schemas.openxmlformats.org/drawingml/2006/main" noChangeAspect="1"/>
+            </wp:cNvGraphicFramePr>
+            <a:graphic xmlns:a="http://schemas.openxmlformats.org/drawingml/2006/main">
+              <a:graphicData uri="http://schemas.openxmlformats.org/drawingml/2006/picture">
+                <pic:pic xmlns:pic="http://schemas.openxmlformats.org/drawingml/2006/picture">
+                  <pic:nvPicPr>
+                    <pic:cNvPr id="500993313" name=""/>
+                    <pic:cNvPicPr/>
+                  </pic:nvPicPr>
+                  <pic:blipFill>
+                    <a:blip r:embed="rId11"/>
+                    <a:stretch>
+                      <a:fillRect/>
+                    </a:stretch>
+                  </pic:blipFill>
+                  <pic:spPr>
+                    <a:xfrm>
+                      <a:off x="0" y="0"/>
+                      <a:ext cx="3947502" cy="2499577"/>
+                    </a:xfrm>
+                    <a:prstGeom prst="rect">
+                      <a:avLst/>
+                    </a:prstGeom>
+                  </pic:spPr>
+                </pic:pic>
+              </a:graphicData>
+            </a:graphic>
+          </wp:inline>
+        </w:drawing>
+      </w:r>
+    </w:p>
+    <w:p>
+      <w:pPr>
+        <w:pStyle w:val="ListParagraph"/>
+        <w:tabs>
+          <w:tab w:val="left" w:pos="394"/>
+        </w:tabs>
+        <w:ind w:right="1"/>
+        <w:jc w:val="both"/>
+        <w:rPr>
+          <w:sz w:val="20"/>
+        </w:rPr>
+      </w:pPr>
+    </w:p>
+    <w:p>
+      <w:pPr>
+        <w:tabs>
+          <w:tab w:val="left" w:pos="394"/>
+        </w:tabs>
+        <w:ind w:right="1"/>
+        <w:rPr>
+          <w:sz w:val="20"/>
+        </w:rPr>
+      </w:pPr>
+      <w:r>
+        <w:rPr>
+          <w:sz w:val="20"/>
+        </w:rPr>
+        <w:tab/>
+      </w:r>
       <w:r>
         <w:rPr>
           <w:sz w:val="20"/>
@@ -2934,10 +2993,19 @@
         </w:rPr>
         <w:t xml:space="preserve"> Irma</w:t>
       </w:r>
-    </w:p>
-    <w:p>
-      <w:pPr>
-        <w:pStyle w:val="ListParagraph"/>
+      <w:r>
+        <w:rPr>
+          <w:sz w:val="20"/>
+        </w:rPr>
+        <w:t xml:space="preserve"> (siendo la propietaria de la tabla).</w:t>
+      </w:r>
+    </w:p>
+    <w:p>
+      <w:pPr>
+        <w:tabs>
+          <w:tab w:val="left" w:pos="394"/>
+        </w:tabs>
+        <w:ind w:right="1"/>
         <w:rPr>
           <w:sz w:val="20"/>
         </w:rPr>
@@ -2977,14 +3045,7 @@
           <w:w w:val="110"/>
           <w:sz w:val="20"/>
         </w:rPr>
-        <w:t>Escriban las instrucciones necesarias para importar los datos de esa tabla a su base de datos como Clientes. Los datos deb</w:t>
-      </w:r>
-      <w:r>
-        <w:rPr>
-          <w:w w:val="110"/>
-          <w:sz w:val="20"/>
-        </w:rPr>
-        <w:t xml:space="preserve">en insertados en las tablas de su base de datos, </w:t>
+        <w:t xml:space="preserve">Escriban las instrucciones necesarias para importar los datos de esa tabla a su base de datos como Clientes. Los datos deben insertados en las tablas de su base de datos, </w:t>
       </w:r>
       <w:r>
         <w:rPr>
@@ -3017,6 +3078,7 @@
           <w:w w:val="115"/>
           <w:sz w:val="20"/>
         </w:rPr>
+        <w:lastRenderedPageBreak/>
         <w:t>El</w:t>
       </w:r>
       <w:r>
@@ -3232,7 +3294,7 @@
         </w:rPr>
         <w:t xml:space="preserve"> </w:t>
       </w:r>
-      <w:hyperlink r:id="rId8">
+      <w:hyperlink r:id="rId12">
         <w:r>
           <w:rPr>
             <w:color w:val="00007F"/>
@@ -3363,11 +3425,11 @@
       </w:pPr>
       <w:r>
         <w:rPr>
-          <w:sz w:val="20"/>
-        </w:rPr>
-        <w:lastRenderedPageBreak/>
+          <w:noProof/>
+          <w:sz w:val="20"/>
+        </w:rPr>
         <w:drawing>
-          <wp:inline distT="0" distB="0" distL="0" distR="0" wp14:anchorId="6B3BE855" wp14:editId="15EED2DE">
+          <wp:inline distT="0" distB="0" distL="0" distR="0" wp14:anchorId="632E19DD" wp14:editId="7AA31CEE">
             <wp:extent cx="5943600" cy="2510155"/>
             <wp:effectExtent l="0" t="0" r="0" b="4445"/>
             <wp:docPr id="5" name="Picture 5"/>
@@ -3382,7 +3444,7 @@
                     <pic:cNvPicPr/>
                   </pic:nvPicPr>
                   <pic:blipFill>
-                    <a:blip r:embed="rId9"/>
+                    <a:blip r:embed="rId13"/>
                     <a:stretch>
                       <a:fillRect/>
                     </a:stretch>
@@ -3414,10 +3476,11 @@
       </w:pPr>
       <w:r>
         <w:rPr>
+          <w:noProof/>
           <w:sz w:val="20"/>
         </w:rPr>
         <w:drawing>
-          <wp:inline distT="0" distB="0" distL="0" distR="0" wp14:anchorId="4AB9CA48" wp14:editId="7FD1E6C1">
+          <wp:inline distT="0" distB="0" distL="0" distR="0" wp14:anchorId="5E99DB02" wp14:editId="4F73C201">
             <wp:extent cx="3019846" cy="2019582"/>
             <wp:effectExtent l="0" t="0" r="0" b="0"/>
             <wp:docPr id="6" name="Picture 6"/>
@@ -3432,7 +3495,7 @@
                     <pic:cNvPicPr/>
                   </pic:nvPicPr>
                   <pic:blipFill>
-                    <a:blip r:embed="rId10"/>
+                    <a:blip r:embed="rId14"/>
                     <a:stretch>
                       <a:fillRect/>
                     </a:stretch>
@@ -3464,13 +3527,14 @@
       </w:pPr>
       <w:r>
         <w:rPr>
+          <w:noProof/>
           <w:sz w:val="20"/>
         </w:rPr>
         <w:drawing>
-          <wp:inline distT="0" distB="0" distL="0" distR="0" wp14:anchorId="124F8B03" wp14:editId="79C7161F">
-            <wp:extent cx="5943600" cy="1442085"/>
-            <wp:effectExtent l="0" t="0" r="0" b="5715"/>
-            <wp:docPr id="7" name="Picture 7"/>
+          <wp:inline distT="0" distB="0" distL="0" distR="0" wp14:anchorId="168E8DAF" wp14:editId="0E52306B">
+            <wp:extent cx="5943600" cy="1358900"/>
+            <wp:effectExtent l="0" t="0" r="0" b="0"/>
+            <wp:docPr id="1474783968" name="Picture 1"/>
             <wp:cNvGraphicFramePr>
               <a:graphicFrameLocks xmlns:a="http://schemas.openxmlformats.org/drawingml/2006/main" noChangeAspect="1"/>
             </wp:cNvGraphicFramePr>
@@ -3478,11 +3542,11 @@
               <a:graphicData uri="http://schemas.openxmlformats.org/drawingml/2006/picture">
                 <pic:pic xmlns:pic="http://schemas.openxmlformats.org/drawingml/2006/picture">
                   <pic:nvPicPr>
-                    <pic:cNvPr id="1" name=""/>
+                    <pic:cNvPr id="1474783968" name=""/>
                     <pic:cNvPicPr/>
                   </pic:nvPicPr>
                   <pic:blipFill>
-                    <a:blip r:embed="rId11"/>
+                    <a:blip r:embed="rId15"/>
                     <a:stretch>
                       <a:fillRect/>
                     </a:stretch>
@@ -3490,7 +3554,7 @@
                   <pic:spPr>
                     <a:xfrm>
                       <a:off x="0" y="0"/>
-                      <a:ext cx="5943600" cy="1442085"/>
+                      <a:ext cx="5943600" cy="1358900"/>
                     </a:xfrm>
                     <a:prstGeom prst="rect">
                       <a:avLst/>
@@ -3502,8 +3566,6 @@
           </wp:inline>
         </w:drawing>
       </w:r>
-      <w:bookmarkStart w:id="0" w:name="_GoBack"/>
-      <w:bookmarkEnd w:id="0"/>
     </w:p>
     <w:p>
       <w:pPr>
@@ -3554,6 +3616,56 @@
         <w:pStyle w:val="BodyText"/>
         <w:spacing w:before="3"/>
         <w:ind w:left="0"/>
+        <w:jc w:val="center"/>
+      </w:pPr>
+      <w:r>
+        <w:rPr>
+          <w:noProof/>
+        </w:rPr>
+        <w:lastRenderedPageBreak/>
+        <w:drawing>
+          <wp:inline distT="0" distB="0" distL="0" distR="0" wp14:anchorId="2D84FAD6" wp14:editId="655BF308">
+            <wp:extent cx="4792980" cy="2563877"/>
+            <wp:effectExtent l="0" t="0" r="7620" b="8255"/>
+            <wp:docPr id="404375897" name="Picture 1"/>
+            <wp:cNvGraphicFramePr>
+              <a:graphicFrameLocks xmlns:a="http://schemas.openxmlformats.org/drawingml/2006/main" noChangeAspect="1"/>
+            </wp:cNvGraphicFramePr>
+            <a:graphic xmlns:a="http://schemas.openxmlformats.org/drawingml/2006/main">
+              <a:graphicData uri="http://schemas.openxmlformats.org/drawingml/2006/picture">
+                <pic:pic xmlns:pic="http://schemas.openxmlformats.org/drawingml/2006/picture">
+                  <pic:nvPicPr>
+                    <pic:cNvPr id="404375897" name=""/>
+                    <pic:cNvPicPr/>
+                  </pic:nvPicPr>
+                  <pic:blipFill>
+                    <a:blip r:embed="rId16"/>
+                    <a:stretch>
+                      <a:fillRect/>
+                    </a:stretch>
+                  </pic:blipFill>
+                  <pic:spPr>
+                    <a:xfrm>
+                      <a:off x="0" y="0"/>
+                      <a:ext cx="4799943" cy="2567602"/>
+                    </a:xfrm>
+                    <a:prstGeom prst="rect">
+                      <a:avLst/>
+                    </a:prstGeom>
+                  </pic:spPr>
+                </pic:pic>
+              </a:graphicData>
+            </a:graphic>
+          </wp:inline>
+        </w:drawing>
+      </w:r>
+    </w:p>
+    <w:p>
+      <w:pPr>
+        <w:pStyle w:val="BodyText"/>
+        <w:spacing w:before="3"/>
+        <w:ind w:left="0"/>
+        <w:jc w:val="center"/>
       </w:pPr>
     </w:p>
     <w:p>
@@ -3623,24 +3735,29 @@
           <w:w w:val="110"/>
           <w:sz w:val="20"/>
         </w:rPr>
-        <w:t>Diseñe el modelo físico de datos (ingeniería reversa</w:t>
-      </w:r>
-      <w:r>
-        <w:rPr>
-          <w:w w:val="110"/>
-          <w:sz w:val="20"/>
-        </w:rPr>
-        <w:t xml:space="preserve">) del CRUD VENTAS. (No olvide incluir </w:t>
-      </w:r>
-      <w:proofErr w:type="gramStart"/>
-      <w:r>
-        <w:rPr>
-          <w:w w:val="110"/>
-          <w:sz w:val="20"/>
-        </w:rPr>
-        <w:t>todos las tablas</w:t>
-      </w:r>
-      <w:proofErr w:type="gramEnd"/>
+        <w:t xml:space="preserve">Diseñe el modelo físico de datos (ingeniería reversa) del CRUD </w:t>
+      </w:r>
+      <w:r>
+        <w:rPr>
+          <w:w w:val="110"/>
+          <w:sz w:val="20"/>
+        </w:rPr>
+        <w:t>FACTURAS</w:t>
+      </w:r>
+      <w:r>
+        <w:rPr>
+          <w:w w:val="110"/>
+          <w:sz w:val="20"/>
+        </w:rPr>
+        <w:t xml:space="preserve">. (No olvide incluir </w:t>
+      </w:r>
+      <w:r>
+        <w:rPr>
+          <w:w w:val="110"/>
+          <w:sz w:val="20"/>
+        </w:rPr>
+        <w:t>todas las tablas</w:t>
+      </w:r>
       <w:r>
         <w:rPr>
           <w:w w:val="110"/>
@@ -3725,14 +3842,35 @@
           <w:w w:val="110"/>
           <w:sz w:val="20"/>
         </w:rPr>
-        <w:t>Diseñe e implemente el paquete correspondiente al CRUD VENTAS (PC_VENTAS) En</w:t>
-      </w:r>
-      <w:r>
-        <w:rPr>
-          <w:w w:val="110"/>
-          <w:sz w:val="20"/>
-        </w:rPr>
-        <w:t xml:space="preserve"> el paquete deben incluir los subprogramas necesarios para atender los escenarios del caso de</w:t>
+        <w:t xml:space="preserve">Diseñe e implemente el paquete correspondiente al CRUD </w:t>
+      </w:r>
+      <w:r>
+        <w:rPr>
+          <w:w w:val="110"/>
+          <w:sz w:val="20"/>
+        </w:rPr>
+        <w:t>FACTURAS</w:t>
+      </w:r>
+      <w:r>
+        <w:rPr>
+          <w:w w:val="110"/>
+          <w:sz w:val="20"/>
+        </w:rPr>
+        <w:t xml:space="preserve"> (PC_</w:t>
+      </w:r>
+      <w:r>
+        <w:rPr>
+          <w:w w:val="110"/>
+          <w:sz w:val="20"/>
+        </w:rPr>
+        <w:t>FACTURAS</w:t>
+      </w:r>
+      <w:r>
+        <w:rPr>
+          <w:w w:val="110"/>
+          <w:sz w:val="20"/>
+        </w:rPr>
+        <w:t>) En el paquete deben incluir los subprogramas necesarios para atender los escenarios del caso de</w:t>
       </w:r>
       <w:r>
         <w:rPr>
@@ -4103,6 +4241,7 @@
         <w:ind w:left="0"/>
         <w:rPr>
           <w:b/>
+          <w:color w:val="000000" w:themeColor="text1"/>
         </w:rPr>
       </w:pPr>
     </w:p>
@@ -4120,12 +4259,14 @@
         <w:ind w:left="311" w:hanging="310"/>
         <w:rPr>
           <w:b/>
+          <w:color w:val="000000" w:themeColor="text1"/>
           <w:sz w:val="20"/>
         </w:rPr>
       </w:pPr>
       <w:r>
         <w:rPr>
           <w:b/>
+          <w:color w:val="000000" w:themeColor="text1"/>
           <w:w w:val="120"/>
           <w:sz w:val="20"/>
         </w:rPr>
@@ -4134,6 +4275,7 @@
       <w:r>
         <w:rPr>
           <w:b/>
+          <w:color w:val="000000" w:themeColor="text1"/>
           <w:spacing w:val="-3"/>
           <w:w w:val="120"/>
           <w:sz w:val="20"/>
@@ -4143,6 +4285,7 @@
       <w:r>
         <w:rPr>
           <w:b/>
+          <w:color w:val="000000" w:themeColor="text1"/>
           <w:w w:val="120"/>
           <w:sz w:val="20"/>
         </w:rPr>
@@ -4151,6 +4294,7 @@
       <w:r>
         <w:rPr>
           <w:b/>
+          <w:color w:val="000000" w:themeColor="text1"/>
           <w:spacing w:val="-3"/>
           <w:w w:val="120"/>
           <w:sz w:val="20"/>
@@ -4160,6 +4304,7 @@
       <w:r>
         <w:rPr>
           <w:b/>
+          <w:color w:val="000000" w:themeColor="text1"/>
           <w:spacing w:val="-2"/>
           <w:w w:val="120"/>
           <w:sz w:val="20"/>
@@ -4180,11 +4325,13 @@
         <w:ind w:left="1" w:right="12" w:firstLine="0"/>
         <w:jc w:val="both"/>
         <w:rPr>
-          <w:sz w:val="20"/>
-        </w:rPr>
-      </w:pPr>
-      <w:r>
-        <w:rPr>
+          <w:color w:val="000000" w:themeColor="text1"/>
+          <w:sz w:val="20"/>
+        </w:rPr>
+      </w:pPr>
+      <w:r>
+        <w:rPr>
+          <w:color w:val="000000" w:themeColor="text1"/>
           <w:w w:val="110"/>
           <w:sz w:val="20"/>
         </w:rPr>
@@ -4192,6 +4339,7 @@
       </w:r>
       <w:r>
         <w:rPr>
+          <w:color w:val="000000" w:themeColor="text1"/>
           <w:spacing w:val="40"/>
           <w:w w:val="110"/>
           <w:sz w:val="20"/>
@@ -4200,6 +4348,7 @@
       </w:r>
       <w:r>
         <w:rPr>
+          <w:color w:val="000000" w:themeColor="text1"/>
           <w:w w:val="110"/>
           <w:sz w:val="20"/>
         </w:rPr>
@@ -4219,11 +4368,13 @@
         <w:spacing w:before="1"/>
         <w:ind w:left="719" w:hanging="358"/>
         <w:rPr>
-          <w:sz w:val="20"/>
-        </w:rPr>
-      </w:pPr>
-      <w:r>
-        <w:rPr>
+          <w:color w:val="000000" w:themeColor="text1"/>
+          <w:sz w:val="20"/>
+        </w:rPr>
+      </w:pPr>
+      <w:r>
+        <w:rPr>
+          <w:color w:val="000000" w:themeColor="text1"/>
           <w:spacing w:val="-2"/>
           <w:w w:val="115"/>
           <w:sz w:val="20"/>
@@ -4232,6 +4383,7 @@
       </w:r>
       <w:r>
         <w:rPr>
+          <w:color w:val="000000" w:themeColor="text1"/>
           <w:spacing w:val="-8"/>
           <w:w w:val="115"/>
           <w:sz w:val="20"/>
@@ -4240,6 +4392,7 @@
       </w:r>
       <w:r>
         <w:rPr>
+          <w:color w:val="000000" w:themeColor="text1"/>
           <w:spacing w:val="-2"/>
           <w:w w:val="115"/>
           <w:sz w:val="20"/>
@@ -4260,12 +4413,14 @@
         <w:spacing w:before="2" w:line="232" w:lineRule="exact"/>
         <w:ind w:left="719" w:hanging="358"/>
         <w:rPr>
+          <w:color w:val="000000" w:themeColor="text1"/>
           <w:sz w:val="20"/>
         </w:rPr>
       </w:pPr>
       <w:proofErr w:type="gramStart"/>
       <w:r>
         <w:rPr>
+          <w:color w:val="000000" w:themeColor="text1"/>
           <w:spacing w:val="-2"/>
           <w:w w:val="115"/>
           <w:sz w:val="20"/>
@@ -4275,6 +4430,7 @@
       <w:proofErr w:type="gramEnd"/>
       <w:r>
         <w:rPr>
+          <w:color w:val="000000" w:themeColor="text1"/>
           <w:spacing w:val="-2"/>
           <w:w w:val="115"/>
           <w:sz w:val="20"/>
@@ -4286,11 +4442,14 @@
       <w:pPr>
         <w:pStyle w:val="Heading2"/>
         <w:ind w:right="7508"/>
+        <w:rPr>
+          <w:color w:val="000000" w:themeColor="text1"/>
+        </w:rPr>
       </w:pPr>
       <w:proofErr w:type="spellStart"/>
       <w:r>
         <w:rPr>
-          <w:color w:val="FF0000"/>
+          <w:color w:val="000000" w:themeColor="text1"/>
           <w:spacing w:val="-2"/>
           <w:w w:val="120"/>
         </w:rPr>
@@ -4299,7 +4458,7 @@
       <w:proofErr w:type="spellEnd"/>
       <w:r>
         <w:rPr>
-          <w:color w:val="FF0000"/>
+          <w:color w:val="000000" w:themeColor="text1"/>
           <w:spacing w:val="-2"/>
           <w:w w:val="120"/>
         </w:rPr>
@@ -4308,7 +4467,7 @@
       <w:proofErr w:type="spellStart"/>
       <w:r>
         <w:rPr>
-          <w:color w:val="FF0000"/>
+          <w:color w:val="000000" w:themeColor="text1"/>
           <w:spacing w:val="-2"/>
           <w:w w:val="120"/>
         </w:rPr>
@@ -4330,11 +4489,13 @@
         <w:ind w:left="1" w:right="9" w:firstLine="0"/>
         <w:jc w:val="both"/>
         <w:rPr>
-          <w:sz w:val="20"/>
-        </w:rPr>
-      </w:pPr>
-      <w:r>
-        <w:rPr>
+          <w:color w:val="000000" w:themeColor="text1"/>
+          <w:sz w:val="20"/>
+        </w:rPr>
+      </w:pPr>
+      <w:r>
+        <w:rPr>
+          <w:color w:val="000000" w:themeColor="text1"/>
           <w:w w:val="115"/>
           <w:sz w:val="20"/>
         </w:rPr>
@@ -4342,6 +4503,7 @@
       </w:r>
       <w:r>
         <w:rPr>
+          <w:color w:val="000000" w:themeColor="text1"/>
           <w:spacing w:val="-4"/>
           <w:w w:val="115"/>
           <w:sz w:val="20"/>
@@ -4363,11 +4525,13 @@
         <w:ind w:left="1" w:right="4" w:firstLine="0"/>
         <w:jc w:val="both"/>
         <w:rPr>
-          <w:sz w:val="20"/>
-        </w:rPr>
-      </w:pPr>
-      <w:r>
-        <w:rPr>
+          <w:color w:val="000000" w:themeColor="text1"/>
+          <w:sz w:val="20"/>
+        </w:rPr>
+      </w:pPr>
+      <w:r>
+        <w:rPr>
+          <w:color w:val="000000" w:themeColor="text1"/>
           <w:w w:val="110"/>
           <w:sz w:val="20"/>
         </w:rPr>
@@ -4375,6 +4539,7 @@
       </w:r>
       <w:r>
         <w:rPr>
+          <w:color w:val="000000" w:themeColor="text1"/>
           <w:spacing w:val="40"/>
           <w:w w:val="110"/>
           <w:sz w:val="20"/>
@@ -4383,20 +4548,15 @@
       </w:r>
       <w:r>
         <w:rPr>
-          <w:w w:val="110"/>
-          <w:sz w:val="20"/>
-        </w:rPr>
-        <w:t>Prueben la ejecució</w:t>
-      </w:r>
-      <w:r>
-        <w:rPr>
-          <w:w w:val="110"/>
-          <w:sz w:val="20"/>
-        </w:rPr>
-        <w:t xml:space="preserve">n desde esas </w:t>
-      </w:r>
-      <w:r>
-        <w:rPr>
+          <w:color w:val="000000" w:themeColor="text1"/>
+          <w:w w:val="110"/>
+          <w:sz w:val="20"/>
+        </w:rPr>
+        <w:t xml:space="preserve">Prueben la ejecución desde esas </w:t>
+      </w:r>
+      <w:r>
+        <w:rPr>
+          <w:color w:val="000000" w:themeColor="text1"/>
           <w:spacing w:val="-2"/>
           <w:w w:val="110"/>
           <w:sz w:val="20"/>
@@ -4411,10 +4571,13 @@
           <w:tab w:val="left" w:pos="1710"/>
         </w:tabs>
         <w:spacing w:before="4" w:line="232" w:lineRule="exact"/>
-      </w:pPr>
-      <w:r>
-        <w:rPr>
-          <w:color w:val="FF0000"/>
+        <w:rPr>
+          <w:color w:val="000000" w:themeColor="text1"/>
+        </w:rPr>
+      </w:pPr>
+      <w:r>
+        <w:rPr>
+          <w:color w:val="000000" w:themeColor="text1"/>
           <w:spacing w:val="-2"/>
           <w:w w:val="120"/>
         </w:rPr>
@@ -4422,13 +4585,13 @@
       </w:r>
       <w:r>
         <w:rPr>
-          <w:color w:val="FF0000"/>
+          <w:color w:val="000000" w:themeColor="text1"/>
         </w:rPr>
         <w:tab/>
       </w:r>
       <w:r>
         <w:rPr>
-          <w:color w:val="FF0000"/>
+          <w:color w:val="000000" w:themeColor="text1"/>
           <w:spacing w:val="-2"/>
           <w:w w:val="120"/>
         </w:rPr>
@@ -4440,13 +4603,14 @@
         <w:ind w:left="1"/>
         <w:rPr>
           <w:b/>
+          <w:color w:val="000000" w:themeColor="text1"/>
           <w:sz w:val="20"/>
         </w:rPr>
       </w:pPr>
       <w:r>
         <w:rPr>
           <w:b/>
-          <w:color w:val="FF0000"/>
+          <w:color w:val="000000" w:themeColor="text1"/>
           <w:spacing w:val="-5"/>
           <w:w w:val="125"/>
           <w:sz w:val="20"/>
@@ -4458,11 +4622,14 @@
       <w:pPr>
         <w:pStyle w:val="Heading2"/>
         <w:spacing w:before="1" w:line="232" w:lineRule="exact"/>
+        <w:rPr>
+          <w:color w:val="000000" w:themeColor="text1"/>
+        </w:rPr>
       </w:pPr>
       <w:proofErr w:type="spellStart"/>
       <w:r>
         <w:rPr>
-          <w:color w:val="FF0000"/>
+          <w:color w:val="000000" w:themeColor="text1"/>
           <w:spacing w:val="-2"/>
           <w:w w:val="125"/>
         </w:rPr>
@@ -4482,11 +4649,13 @@
         </w:tabs>
         <w:ind w:left="1" w:right="9" w:firstLine="0"/>
         <w:rPr>
-          <w:sz w:val="20"/>
-        </w:rPr>
-      </w:pPr>
-      <w:r>
-        <w:rPr>
+          <w:color w:val="000000" w:themeColor="text1"/>
+          <w:sz w:val="20"/>
+        </w:rPr>
+      </w:pPr>
+      <w:r>
+        <w:rPr>
+          <w:color w:val="000000" w:themeColor="text1"/>
           <w:w w:val="110"/>
           <w:sz w:val="20"/>
         </w:rPr>
@@ -4494,6 +4663,7 @@
       </w:r>
       <w:r>
         <w:rPr>
+          <w:color w:val="000000" w:themeColor="text1"/>
           <w:spacing w:val="64"/>
           <w:w w:val="110"/>
           <w:sz w:val="20"/>
@@ -4502,6 +4672,7 @@
       </w:r>
       <w:r>
         <w:rPr>
+          <w:color w:val="000000" w:themeColor="text1"/>
           <w:w w:val="110"/>
           <w:sz w:val="20"/>
         </w:rPr>
@@ -4509,6 +4680,7 @@
       </w:r>
       <w:r>
         <w:rPr>
+          <w:color w:val="000000" w:themeColor="text1"/>
           <w:spacing w:val="63"/>
           <w:w w:val="110"/>
           <w:sz w:val="20"/>
@@ -4517,6 +4689,7 @@
       </w:r>
       <w:r>
         <w:rPr>
+          <w:color w:val="000000" w:themeColor="text1"/>
           <w:w w:val="110"/>
           <w:sz w:val="20"/>
         </w:rPr>
@@ -4524,6 +4697,7 @@
       </w:r>
       <w:r>
         <w:rPr>
+          <w:color w:val="000000" w:themeColor="text1"/>
           <w:spacing w:val="66"/>
           <w:w w:val="110"/>
           <w:sz w:val="20"/>
@@ -4532,6 +4706,7 @@
       </w:r>
       <w:r>
         <w:rPr>
+          <w:color w:val="000000" w:themeColor="text1"/>
           <w:w w:val="110"/>
           <w:sz w:val="20"/>
         </w:rPr>
@@ -4539,6 +4714,7 @@
       </w:r>
       <w:r>
         <w:rPr>
+          <w:color w:val="000000" w:themeColor="text1"/>
           <w:spacing w:val="64"/>
           <w:w w:val="110"/>
           <w:sz w:val="20"/>
@@ -4547,6 +4723,7 @@
       </w:r>
       <w:r>
         <w:rPr>
+          <w:color w:val="000000" w:themeColor="text1"/>
           <w:w w:val="110"/>
           <w:sz w:val="20"/>
         </w:rPr>
@@ -4554,6 +4731,7 @@
       </w:r>
       <w:r>
         <w:rPr>
+          <w:color w:val="000000" w:themeColor="text1"/>
           <w:spacing w:val="66"/>
           <w:w w:val="110"/>
           <w:sz w:val="20"/>
@@ -4562,6 +4740,7 @@
       </w:r>
       <w:r>
         <w:rPr>
+          <w:color w:val="000000" w:themeColor="text1"/>
           <w:w w:val="110"/>
           <w:sz w:val="20"/>
         </w:rPr>
@@ -4569,6 +4748,7 @@
       </w:r>
       <w:r>
         <w:rPr>
+          <w:color w:val="000000" w:themeColor="text1"/>
           <w:spacing w:val="64"/>
           <w:w w:val="110"/>
           <w:sz w:val="20"/>
@@ -4577,6 +4757,7 @@
       </w:r>
       <w:r>
         <w:rPr>
+          <w:color w:val="000000" w:themeColor="text1"/>
           <w:w w:val="110"/>
           <w:sz w:val="20"/>
         </w:rPr>
@@ -4584,6 +4765,7 @@
       </w:r>
       <w:r>
         <w:rPr>
+          <w:color w:val="000000" w:themeColor="text1"/>
           <w:spacing w:val="62"/>
           <w:w w:val="110"/>
           <w:sz w:val="20"/>
@@ -4592,6 +4774,7 @@
       </w:r>
       <w:r>
         <w:rPr>
+          <w:color w:val="000000" w:themeColor="text1"/>
           <w:w w:val="110"/>
           <w:sz w:val="20"/>
         </w:rPr>
@@ -4599,6 +4782,7 @@
       </w:r>
       <w:r>
         <w:rPr>
+          <w:color w:val="000000" w:themeColor="text1"/>
           <w:spacing w:val="64"/>
           <w:w w:val="110"/>
           <w:sz w:val="20"/>
@@ -4607,6 +4791,7 @@
       </w:r>
       <w:r>
         <w:rPr>
+          <w:color w:val="000000" w:themeColor="text1"/>
           <w:w w:val="110"/>
           <w:sz w:val="20"/>
         </w:rPr>
@@ -4614,6 +4799,7 @@
       </w:r>
       <w:r>
         <w:rPr>
+          <w:color w:val="000000" w:themeColor="text1"/>
           <w:spacing w:val="64"/>
           <w:w w:val="110"/>
           <w:sz w:val="20"/>
@@ -4622,6 +4808,7 @@
       </w:r>
       <w:r>
         <w:rPr>
+          <w:color w:val="000000" w:themeColor="text1"/>
           <w:w w:val="110"/>
           <w:sz w:val="20"/>
         </w:rPr>
@@ -4629,6 +4816,7 @@
       </w:r>
       <w:r>
         <w:rPr>
+          <w:color w:val="000000" w:themeColor="text1"/>
           <w:spacing w:val="65"/>
           <w:w w:val="110"/>
           <w:sz w:val="20"/>
@@ -4637,6 +4825,7 @@
       </w:r>
       <w:r>
         <w:rPr>
+          <w:color w:val="000000" w:themeColor="text1"/>
           <w:w w:val="110"/>
           <w:sz w:val="20"/>
         </w:rPr>
@@ -4644,6 +4833,7 @@
       </w:r>
       <w:r>
         <w:rPr>
+          <w:color w:val="000000" w:themeColor="text1"/>
           <w:spacing w:val="63"/>
           <w:w w:val="110"/>
           <w:sz w:val="20"/>
@@ -4652,6 +4842,7 @@
       </w:r>
       <w:r>
         <w:rPr>
+          <w:color w:val="000000" w:themeColor="text1"/>
           <w:w w:val="110"/>
           <w:sz w:val="20"/>
         </w:rPr>
@@ -4659,6 +4850,7 @@
       </w:r>
       <w:r>
         <w:rPr>
+          <w:color w:val="000000" w:themeColor="text1"/>
           <w:spacing w:val="64"/>
           <w:w w:val="110"/>
           <w:sz w:val="20"/>
@@ -4667,6 +4859,7 @@
       </w:r>
       <w:r>
         <w:rPr>
+          <w:color w:val="000000" w:themeColor="text1"/>
           <w:w w:val="110"/>
           <w:sz w:val="20"/>
         </w:rPr>
@@ -4674,6 +4867,7 @@
       </w:r>
       <w:r>
         <w:rPr>
+          <w:color w:val="000000" w:themeColor="text1"/>
           <w:spacing w:val="62"/>
           <w:w w:val="110"/>
           <w:sz w:val="20"/>
@@ -4682,6 +4876,7 @@
       </w:r>
       <w:r>
         <w:rPr>
+          <w:color w:val="000000" w:themeColor="text1"/>
           <w:w w:val="110"/>
           <w:sz w:val="20"/>
         </w:rPr>
@@ -4689,6 +4884,7 @@
       </w:r>
       <w:r>
         <w:rPr>
+          <w:color w:val="000000" w:themeColor="text1"/>
           <w:spacing w:val="63"/>
           <w:w w:val="110"/>
           <w:sz w:val="20"/>
@@ -4697,6 +4893,7 @@
       </w:r>
       <w:r>
         <w:rPr>
+          <w:color w:val="000000" w:themeColor="text1"/>
           <w:w w:val="110"/>
           <w:sz w:val="20"/>
         </w:rPr>
@@ -4704,6 +4901,7 @@
       </w:r>
       <w:r>
         <w:rPr>
+          <w:color w:val="000000" w:themeColor="text1"/>
           <w:spacing w:val="-2"/>
           <w:w w:val="110"/>
           <w:sz w:val="20"/>
@@ -4716,11 +4914,14 @@
         <w:pStyle w:val="Heading2"/>
         <w:spacing w:before="2"/>
         <w:ind w:right="6382"/>
+        <w:rPr>
+          <w:color w:val="000000" w:themeColor="text1"/>
+        </w:rPr>
       </w:pPr>
       <w:proofErr w:type="spellStart"/>
       <w:r>
         <w:rPr>
-          <w:color w:val="FF0000"/>
+          <w:color w:val="000000" w:themeColor="text1"/>
           <w:spacing w:val="-2"/>
           <w:w w:val="125"/>
         </w:rPr>
@@ -4729,7 +4930,7 @@
       <w:proofErr w:type="spellEnd"/>
       <w:r>
         <w:rPr>
-          <w:color w:val="FF0000"/>
+          <w:color w:val="000000" w:themeColor="text1"/>
           <w:spacing w:val="-2"/>
           <w:w w:val="125"/>
         </w:rPr>
@@ -4738,7 +4939,7 @@
       <w:proofErr w:type="spellStart"/>
       <w:r>
         <w:rPr>
-          <w:color w:val="FF0000"/>
+          <w:color w:val="000000" w:themeColor="text1"/>
           <w:spacing w:val="-2"/>
           <w:w w:val="125"/>
         </w:rPr>
@@ -4753,6 +4954,7 @@
         <w:ind w:left="0"/>
         <w:rPr>
           <w:b/>
+          <w:color w:val="000000" w:themeColor="text1"/>
         </w:rPr>
       </w:pPr>
     </w:p>
@@ -4762,12 +4964,14 @@
         <w:ind w:left="1"/>
         <w:rPr>
           <w:b/>
+          <w:color w:val="000000" w:themeColor="text1"/>
           <w:sz w:val="20"/>
         </w:rPr>
       </w:pPr>
       <w:r>
         <w:rPr>
           <w:b/>
+          <w:color w:val="000000" w:themeColor="text1"/>
           <w:w w:val="120"/>
           <w:sz w:val="20"/>
         </w:rPr>
@@ -4776,6 +4980,7 @@
       <w:r>
         <w:rPr>
           <w:b/>
+          <w:color w:val="000000" w:themeColor="text1"/>
           <w:spacing w:val="-7"/>
           <w:w w:val="120"/>
           <w:sz w:val="20"/>
@@ -4785,6 +4990,7 @@
       <w:r>
         <w:rPr>
           <w:b/>
+          <w:color w:val="000000" w:themeColor="text1"/>
           <w:spacing w:val="-2"/>
           <w:w w:val="120"/>
           <w:sz w:val="20"/>
@@ -4796,15 +5002,20 @@
       <w:pPr>
         <w:pStyle w:val="BodyText"/>
         <w:ind w:right="9"/>
-      </w:pPr>
-      <w:r>
-        <w:rPr>
+        <w:rPr>
+          <w:color w:val="000000" w:themeColor="text1"/>
+        </w:rPr>
+      </w:pPr>
+      <w:r>
+        <w:rPr>
+          <w:color w:val="000000" w:themeColor="text1"/>
           <w:w w:val="110"/>
         </w:rPr>
         <w:t>Las</w:t>
       </w:r>
       <w:r>
         <w:rPr>
+          <w:color w:val="000000" w:themeColor="text1"/>
           <w:spacing w:val="40"/>
           <w:w w:val="110"/>
         </w:rPr>
@@ -4812,12 +5023,14 @@
       </w:r>
       <w:r>
         <w:rPr>
+          <w:color w:val="000000" w:themeColor="text1"/>
           <w:w w:val="110"/>
         </w:rPr>
         <w:t>pruebas</w:t>
       </w:r>
       <w:r>
         <w:rPr>
+          <w:color w:val="000000" w:themeColor="text1"/>
           <w:spacing w:val="40"/>
           <w:w w:val="110"/>
         </w:rPr>
@@ -4825,12 +5038,14 @@
       </w:r>
       <w:r>
         <w:rPr>
+          <w:color w:val="000000" w:themeColor="text1"/>
           <w:w w:val="110"/>
         </w:rPr>
         <w:t>de</w:t>
       </w:r>
       <w:r>
         <w:rPr>
+          <w:color w:val="000000" w:themeColor="text1"/>
           <w:spacing w:val="40"/>
           <w:w w:val="110"/>
         </w:rPr>
@@ -4838,12 +5053,14 @@
       </w:r>
       <w:r>
         <w:rPr>
+          <w:color w:val="000000" w:themeColor="text1"/>
           <w:w w:val="110"/>
         </w:rPr>
         <w:t>aceptación</w:t>
       </w:r>
       <w:r>
         <w:rPr>
+          <w:color w:val="000000" w:themeColor="text1"/>
           <w:spacing w:val="40"/>
           <w:w w:val="110"/>
         </w:rPr>
@@ -4851,12 +5068,14 @@
       </w:r>
       <w:r>
         <w:rPr>
+          <w:color w:val="000000" w:themeColor="text1"/>
           <w:w w:val="110"/>
         </w:rPr>
         <w:t>son</w:t>
       </w:r>
       <w:r>
         <w:rPr>
+          <w:color w:val="000000" w:themeColor="text1"/>
           <w:spacing w:val="40"/>
           <w:w w:val="110"/>
         </w:rPr>
@@ -4864,12 +5083,14 @@
       </w:r>
       <w:r>
         <w:rPr>
+          <w:color w:val="000000" w:themeColor="text1"/>
           <w:w w:val="110"/>
         </w:rPr>
         <w:t>historias</w:t>
       </w:r>
       <w:r>
         <w:rPr>
+          <w:color w:val="000000" w:themeColor="text1"/>
           <w:spacing w:val="40"/>
           <w:w w:val="110"/>
         </w:rPr>
@@ -4877,12 +5098,14 @@
       </w:r>
       <w:r>
         <w:rPr>
+          <w:color w:val="000000" w:themeColor="text1"/>
           <w:w w:val="110"/>
         </w:rPr>
         <w:t>de</w:t>
       </w:r>
       <w:r>
         <w:rPr>
+          <w:color w:val="000000" w:themeColor="text1"/>
           <w:spacing w:val="40"/>
           <w:w w:val="110"/>
         </w:rPr>
@@ -4890,12 +5113,14 @@
       </w:r>
       <w:r>
         <w:rPr>
+          <w:color w:val="000000" w:themeColor="text1"/>
           <w:w w:val="110"/>
         </w:rPr>
         <w:t>varios</w:t>
       </w:r>
       <w:r>
         <w:rPr>
+          <w:color w:val="000000" w:themeColor="text1"/>
           <w:spacing w:val="40"/>
           <w:w w:val="110"/>
         </w:rPr>
@@ -4903,12 +5128,14 @@
       </w:r>
       <w:r>
         <w:rPr>
+          <w:color w:val="000000" w:themeColor="text1"/>
           <w:w w:val="110"/>
         </w:rPr>
         <w:t>pasos</w:t>
       </w:r>
       <w:r>
         <w:rPr>
+          <w:color w:val="000000" w:themeColor="text1"/>
           <w:spacing w:val="40"/>
           <w:w w:val="110"/>
         </w:rPr>
@@ -4916,12 +5143,14 @@
       </w:r>
       <w:r>
         <w:rPr>
+          <w:color w:val="000000" w:themeColor="text1"/>
           <w:w w:val="110"/>
         </w:rPr>
         <w:t>(10</w:t>
       </w:r>
       <w:r>
         <w:rPr>
+          <w:color w:val="000000" w:themeColor="text1"/>
           <w:spacing w:val="40"/>
           <w:w w:val="110"/>
         </w:rPr>
@@ -4930,6 +5159,7 @@
       <w:proofErr w:type="spellStart"/>
       <w:r>
         <w:rPr>
+          <w:color w:val="000000" w:themeColor="text1"/>
           <w:w w:val="110"/>
         </w:rPr>
         <w:t>aprox</w:t>
@@ -4937,12 +5167,14 @@
       <w:proofErr w:type="spellEnd"/>
       <w:r>
         <w:rPr>
+          <w:color w:val="000000" w:themeColor="text1"/>
           <w:w w:val="110"/>
         </w:rPr>
         <w:t>)</w:t>
       </w:r>
       <w:r>
         <w:rPr>
+          <w:color w:val="000000" w:themeColor="text1"/>
           <w:spacing w:val="40"/>
           <w:w w:val="110"/>
         </w:rPr>
@@ -4950,12 +5182,14 @@
       </w:r>
       <w:r>
         <w:rPr>
+          <w:color w:val="000000" w:themeColor="text1"/>
           <w:w w:val="110"/>
         </w:rPr>
         <w:t>que</w:t>
       </w:r>
       <w:r>
         <w:rPr>
+          <w:color w:val="000000" w:themeColor="text1"/>
           <w:spacing w:val="40"/>
           <w:w w:val="110"/>
         </w:rPr>
@@ -4963,12 +5197,14 @@
       </w:r>
       <w:r>
         <w:rPr>
+          <w:color w:val="000000" w:themeColor="text1"/>
           <w:w w:val="110"/>
         </w:rPr>
         <w:t>cuentan</w:t>
       </w:r>
       <w:r>
         <w:rPr>
+          <w:color w:val="000000" w:themeColor="text1"/>
           <w:spacing w:val="40"/>
           <w:w w:val="110"/>
         </w:rPr>
@@ -4976,12 +5212,14 @@
       </w:r>
       <w:r>
         <w:rPr>
+          <w:color w:val="000000" w:themeColor="text1"/>
           <w:w w:val="110"/>
         </w:rPr>
         <w:t>un</w:t>
       </w:r>
       <w:r>
         <w:rPr>
+          <w:color w:val="000000" w:themeColor="text1"/>
           <w:spacing w:val="40"/>
           <w:w w:val="110"/>
         </w:rPr>
@@ -4989,12 +5227,14 @@
       </w:r>
       <w:r>
         <w:rPr>
+          <w:color w:val="000000" w:themeColor="text1"/>
           <w:w w:val="110"/>
         </w:rPr>
         <w:t>uso</w:t>
       </w:r>
       <w:r>
         <w:rPr>
+          <w:color w:val="000000" w:themeColor="text1"/>
           <w:spacing w:val="40"/>
           <w:w w:val="110"/>
         </w:rPr>
@@ -5002,6 +5242,7 @@
       </w:r>
       <w:r>
         <w:rPr>
+          <w:color w:val="000000" w:themeColor="text1"/>
           <w:w w:val="110"/>
         </w:rPr>
         <w:t>posible del sistema.</w:t>
@@ -5012,6 +5253,9 @@
         <w:pStyle w:val="BodyText"/>
         <w:spacing w:before="2"/>
         <w:ind w:left="0"/>
+        <w:rPr>
+          <w:color w:val="000000" w:themeColor="text1"/>
+        </w:rPr>
       </w:pPr>
     </w:p>
     <w:p>
@@ -5019,11 +5263,13 @@
         <w:spacing w:before="1"/>
         <w:ind w:left="1"/>
         <w:rPr>
-          <w:sz w:val="16"/>
-        </w:rPr>
-      </w:pPr>
-      <w:r>
-        <w:rPr>
+          <w:color w:val="000000" w:themeColor="text1"/>
+          <w:sz w:val="16"/>
+        </w:rPr>
+      </w:pPr>
+      <w:r>
+        <w:rPr>
+          <w:color w:val="000000" w:themeColor="text1"/>
           <w:w w:val="115"/>
           <w:sz w:val="16"/>
         </w:rPr>
@@ -5031,6 +5277,7 @@
       </w:r>
       <w:r>
         <w:rPr>
+          <w:color w:val="000000" w:themeColor="text1"/>
           <w:spacing w:val="-7"/>
           <w:w w:val="115"/>
           <w:sz w:val="16"/>
@@ -5039,6 +5286,7 @@
       </w:r>
       <w:r>
         <w:rPr>
+          <w:color w:val="000000" w:themeColor="text1"/>
           <w:w w:val="115"/>
           <w:sz w:val="16"/>
         </w:rPr>
@@ -5046,6 +5294,7 @@
       </w:r>
       <w:r>
         <w:rPr>
+          <w:color w:val="000000" w:themeColor="text1"/>
           <w:spacing w:val="-5"/>
           <w:w w:val="115"/>
           <w:sz w:val="16"/>
@@ -5054,6 +5303,7 @@
       </w:r>
       <w:r>
         <w:rPr>
+          <w:color w:val="000000" w:themeColor="text1"/>
           <w:w w:val="115"/>
           <w:sz w:val="16"/>
         </w:rPr>
@@ -5061,6 +5311,7 @@
       </w:r>
       <w:r>
         <w:rPr>
+          <w:color w:val="000000" w:themeColor="text1"/>
           <w:spacing w:val="-7"/>
           <w:w w:val="115"/>
           <w:sz w:val="16"/>
@@ -5069,6 +5320,7 @@
       </w:r>
       <w:r>
         <w:rPr>
+          <w:color w:val="000000" w:themeColor="text1"/>
           <w:w w:val="115"/>
           <w:sz w:val="16"/>
         </w:rPr>
@@ -5076,6 +5328,7 @@
       </w:r>
       <w:r>
         <w:rPr>
+          <w:color w:val="000000" w:themeColor="text1"/>
           <w:spacing w:val="-4"/>
           <w:w w:val="115"/>
           <w:sz w:val="16"/>
@@ -5084,6 +5337,7 @@
       </w:r>
       <w:r>
         <w:rPr>
+          <w:color w:val="000000" w:themeColor="text1"/>
           <w:w w:val="115"/>
           <w:sz w:val="16"/>
         </w:rPr>
@@ -5091,6 +5345,7 @@
       </w:r>
       <w:r>
         <w:rPr>
+          <w:color w:val="000000" w:themeColor="text1"/>
           <w:spacing w:val="-7"/>
           <w:w w:val="115"/>
           <w:sz w:val="16"/>
@@ -5099,6 +5354,7 @@
       </w:r>
       <w:r>
         <w:rPr>
+          <w:color w:val="000000" w:themeColor="text1"/>
           <w:w w:val="115"/>
           <w:sz w:val="16"/>
         </w:rPr>
@@ -5106,6 +5362,7 @@
       </w:r>
       <w:r>
         <w:rPr>
+          <w:color w:val="000000" w:themeColor="text1"/>
           <w:spacing w:val="-8"/>
           <w:w w:val="115"/>
           <w:sz w:val="16"/>
@@ -5114,6 +5371,7 @@
       </w:r>
       <w:r>
         <w:rPr>
+          <w:color w:val="000000" w:themeColor="text1"/>
           <w:spacing w:val="-2"/>
           <w:w w:val="115"/>
           <w:sz w:val="16"/>
@@ -5133,11 +5391,13 @@
         </w:tabs>
         <w:ind w:left="214" w:hanging="213"/>
         <w:rPr>
-          <w:sz w:val="16"/>
-        </w:rPr>
-      </w:pPr>
-      <w:r>
-        <w:rPr>
+          <w:color w:val="000000" w:themeColor="text1"/>
+          <w:sz w:val="16"/>
+        </w:rPr>
+      </w:pPr>
+      <w:r>
+        <w:rPr>
+          <w:color w:val="000000" w:themeColor="text1"/>
           <w:w w:val="115"/>
           <w:sz w:val="16"/>
         </w:rPr>
@@ -5145,6 +5405,7 @@
       </w:r>
       <w:r>
         <w:rPr>
+          <w:color w:val="000000" w:themeColor="text1"/>
           <w:spacing w:val="-7"/>
           <w:w w:val="115"/>
           <w:sz w:val="16"/>
@@ -5153,6 +5414,7 @@
       </w:r>
       <w:r>
         <w:rPr>
+          <w:color w:val="000000" w:themeColor="text1"/>
           <w:w w:val="115"/>
           <w:sz w:val="16"/>
         </w:rPr>
@@ -5160,6 +5422,7 @@
       </w:r>
       <w:r>
         <w:rPr>
+          <w:color w:val="000000" w:themeColor="text1"/>
           <w:spacing w:val="-7"/>
           <w:w w:val="115"/>
           <w:sz w:val="16"/>
@@ -5168,6 +5431,7 @@
       </w:r>
       <w:r>
         <w:rPr>
+          <w:color w:val="000000" w:themeColor="text1"/>
           <w:w w:val="115"/>
           <w:sz w:val="16"/>
         </w:rPr>
@@ -5175,6 +5439,7 @@
       </w:r>
       <w:r>
         <w:rPr>
+          <w:color w:val="000000" w:themeColor="text1"/>
           <w:spacing w:val="-7"/>
           <w:w w:val="115"/>
           <w:sz w:val="16"/>
@@ -5183,6 +5448,7 @@
       </w:r>
       <w:r>
         <w:rPr>
+          <w:color w:val="000000" w:themeColor="text1"/>
           <w:w w:val="115"/>
           <w:sz w:val="16"/>
         </w:rPr>
@@ -5190,6 +5456,7 @@
       </w:r>
       <w:r>
         <w:rPr>
+          <w:color w:val="000000" w:themeColor="text1"/>
           <w:spacing w:val="-8"/>
           <w:w w:val="115"/>
           <w:sz w:val="16"/>
@@ -5198,6 +5465,7 @@
       </w:r>
       <w:r>
         <w:rPr>
+          <w:color w:val="000000" w:themeColor="text1"/>
           <w:w w:val="115"/>
           <w:sz w:val="16"/>
         </w:rPr>
@@ -5205,6 +5473,7 @@
       </w:r>
       <w:r>
         <w:rPr>
+          <w:color w:val="000000" w:themeColor="text1"/>
           <w:spacing w:val="-6"/>
           <w:w w:val="115"/>
           <w:sz w:val="16"/>
@@ -5213,6 +5482,7 @@
       </w:r>
       <w:r>
         <w:rPr>
+          <w:color w:val="000000" w:themeColor="text1"/>
           <w:w w:val="115"/>
           <w:sz w:val="16"/>
         </w:rPr>
@@ -5220,6 +5490,7 @@
       </w:r>
       <w:r>
         <w:rPr>
+          <w:color w:val="000000" w:themeColor="text1"/>
           <w:spacing w:val="-7"/>
           <w:w w:val="115"/>
           <w:sz w:val="16"/>
@@ -5228,6 +5499,7 @@
       </w:r>
       <w:r>
         <w:rPr>
+          <w:color w:val="000000" w:themeColor="text1"/>
           <w:w w:val="115"/>
           <w:sz w:val="16"/>
         </w:rPr>
@@ -5235,6 +5507,7 @@
       </w:r>
       <w:r>
         <w:rPr>
+          <w:color w:val="000000" w:themeColor="text1"/>
           <w:spacing w:val="-5"/>
           <w:w w:val="115"/>
           <w:sz w:val="16"/>
@@ -5243,6 +5516,7 @@
       </w:r>
       <w:r>
         <w:rPr>
+          <w:color w:val="000000" w:themeColor="text1"/>
           <w:w w:val="115"/>
           <w:sz w:val="16"/>
         </w:rPr>
@@ -5250,6 +5524,7 @@
       </w:r>
       <w:r>
         <w:rPr>
+          <w:color w:val="000000" w:themeColor="text1"/>
           <w:spacing w:val="-8"/>
           <w:w w:val="115"/>
           <w:sz w:val="16"/>
@@ -5258,6 +5533,7 @@
       </w:r>
       <w:r>
         <w:rPr>
+          <w:color w:val="000000" w:themeColor="text1"/>
           <w:w w:val="115"/>
           <w:sz w:val="16"/>
         </w:rPr>
@@ -5265,6 +5541,7 @@
       </w:r>
       <w:r>
         <w:rPr>
+          <w:color w:val="000000" w:themeColor="text1"/>
           <w:spacing w:val="-7"/>
           <w:w w:val="115"/>
           <w:sz w:val="16"/>
@@ -5273,6 +5550,7 @@
       </w:r>
       <w:r>
         <w:rPr>
+          <w:color w:val="000000" w:themeColor="text1"/>
           <w:w w:val="115"/>
           <w:sz w:val="16"/>
         </w:rPr>
@@ -5280,6 +5558,7 @@
       </w:r>
       <w:r>
         <w:rPr>
+          <w:color w:val="000000" w:themeColor="text1"/>
           <w:spacing w:val="-8"/>
           <w:w w:val="115"/>
           <w:sz w:val="16"/>
@@ -5288,6 +5567,7 @@
       </w:r>
       <w:r>
         <w:rPr>
+          <w:color w:val="000000" w:themeColor="text1"/>
           <w:w w:val="115"/>
           <w:sz w:val="16"/>
         </w:rPr>
@@ -5295,6 +5575,7 @@
       </w:r>
       <w:r>
         <w:rPr>
+          <w:color w:val="000000" w:themeColor="text1"/>
           <w:spacing w:val="-5"/>
           <w:w w:val="115"/>
           <w:sz w:val="16"/>
@@ -5303,6 +5584,7 @@
       </w:r>
       <w:r>
         <w:rPr>
+          <w:color w:val="000000" w:themeColor="text1"/>
           <w:w w:val="115"/>
           <w:sz w:val="16"/>
         </w:rPr>
@@ -5310,6 +5592,7 @@
       </w:r>
       <w:r>
         <w:rPr>
+          <w:color w:val="000000" w:themeColor="text1"/>
           <w:spacing w:val="-7"/>
           <w:w w:val="115"/>
           <w:sz w:val="16"/>
@@ -5318,6 +5601,7 @@
       </w:r>
       <w:r>
         <w:rPr>
+          <w:color w:val="000000" w:themeColor="text1"/>
           <w:spacing w:val="-2"/>
           <w:w w:val="115"/>
           <w:sz w:val="16"/>
@@ -5337,11 +5621,13 @@
         </w:tabs>
         <w:ind w:left="214" w:hanging="213"/>
         <w:rPr>
-          <w:sz w:val="16"/>
-        </w:rPr>
-      </w:pPr>
-      <w:r>
-        <w:rPr>
+          <w:color w:val="000000" w:themeColor="text1"/>
+          <w:sz w:val="16"/>
+        </w:rPr>
+      </w:pPr>
+      <w:r>
+        <w:rPr>
+          <w:color w:val="000000" w:themeColor="text1"/>
           <w:w w:val="110"/>
           <w:sz w:val="16"/>
         </w:rPr>
@@ -5349,6 +5635,7 @@
       </w:r>
       <w:r>
         <w:rPr>
+          <w:color w:val="000000" w:themeColor="text1"/>
           <w:spacing w:val="4"/>
           <w:w w:val="110"/>
           <w:sz w:val="16"/>
@@ -5357,6 +5644,7 @@
       </w:r>
       <w:r>
         <w:rPr>
+          <w:color w:val="000000" w:themeColor="text1"/>
           <w:w w:val="110"/>
           <w:sz w:val="16"/>
         </w:rPr>
@@ -5364,6 +5652,7 @@
       </w:r>
       <w:r>
         <w:rPr>
+          <w:color w:val="000000" w:themeColor="text1"/>
           <w:spacing w:val="7"/>
           <w:w w:val="110"/>
           <w:sz w:val="16"/>
@@ -5372,6 +5661,7 @@
       </w:r>
       <w:r>
         <w:rPr>
+          <w:color w:val="000000" w:themeColor="text1"/>
           <w:w w:val="110"/>
           <w:sz w:val="16"/>
         </w:rPr>
@@ -5379,6 +5669,7 @@
       </w:r>
       <w:r>
         <w:rPr>
+          <w:color w:val="000000" w:themeColor="text1"/>
           <w:spacing w:val="5"/>
           <w:w w:val="110"/>
           <w:sz w:val="16"/>
@@ -5387,6 +5678,7 @@
       </w:r>
       <w:r>
         <w:rPr>
+          <w:color w:val="000000" w:themeColor="text1"/>
           <w:w w:val="110"/>
           <w:sz w:val="16"/>
         </w:rPr>
@@ -5394,6 +5686,7 @@
       </w:r>
       <w:r>
         <w:rPr>
+          <w:color w:val="000000" w:themeColor="text1"/>
           <w:spacing w:val="7"/>
           <w:w w:val="110"/>
           <w:sz w:val="16"/>
@@ -5402,6 +5695,7 @@
       </w:r>
       <w:r>
         <w:rPr>
+          <w:color w:val="000000" w:themeColor="text1"/>
           <w:w w:val="110"/>
           <w:sz w:val="16"/>
         </w:rPr>
@@ -5409,6 +5703,7 @@
       </w:r>
       <w:r>
         <w:rPr>
+          <w:color w:val="000000" w:themeColor="text1"/>
           <w:spacing w:val="7"/>
           <w:w w:val="110"/>
           <w:sz w:val="16"/>
@@ -5417,6 +5712,7 @@
       </w:r>
       <w:r>
         <w:rPr>
+          <w:color w:val="000000" w:themeColor="text1"/>
           <w:w w:val="110"/>
           <w:sz w:val="16"/>
         </w:rPr>
@@ -5424,6 +5720,7 @@
       </w:r>
       <w:r>
         <w:rPr>
+          <w:color w:val="000000" w:themeColor="text1"/>
           <w:spacing w:val="7"/>
           <w:w w:val="110"/>
           <w:sz w:val="16"/>
@@ -5432,6 +5729,7 @@
       </w:r>
       <w:r>
         <w:rPr>
+          <w:color w:val="000000" w:themeColor="text1"/>
           <w:w w:val="110"/>
           <w:sz w:val="16"/>
         </w:rPr>
@@ -5439,6 +5737,7 @@
       </w:r>
       <w:r>
         <w:rPr>
+          <w:color w:val="000000" w:themeColor="text1"/>
           <w:spacing w:val="9"/>
           <w:w w:val="110"/>
           <w:sz w:val="16"/>
@@ -5447,6 +5746,7 @@
       </w:r>
       <w:r>
         <w:rPr>
+          <w:color w:val="000000" w:themeColor="text1"/>
           <w:w w:val="110"/>
           <w:sz w:val="16"/>
         </w:rPr>
@@ -5454,6 +5754,7 @@
       </w:r>
       <w:r>
         <w:rPr>
+          <w:color w:val="000000" w:themeColor="text1"/>
           <w:spacing w:val="8"/>
           <w:w w:val="110"/>
           <w:sz w:val="16"/>
@@ -5462,6 +5763,7 @@
       </w:r>
       <w:r>
         <w:rPr>
+          <w:color w:val="000000" w:themeColor="text1"/>
           <w:w w:val="110"/>
           <w:sz w:val="16"/>
         </w:rPr>
@@ -5469,6 +5771,7 @@
       </w:r>
       <w:r>
         <w:rPr>
+          <w:color w:val="000000" w:themeColor="text1"/>
           <w:spacing w:val="7"/>
           <w:w w:val="110"/>
           <w:sz w:val="16"/>
@@ -5477,6 +5780,7 @@
       </w:r>
       <w:r>
         <w:rPr>
+          <w:color w:val="000000" w:themeColor="text1"/>
           <w:w w:val="110"/>
           <w:sz w:val="16"/>
         </w:rPr>
@@ -5484,6 +5788,7 @@
       </w:r>
       <w:r>
         <w:rPr>
+          <w:color w:val="000000" w:themeColor="text1"/>
           <w:spacing w:val="7"/>
           <w:w w:val="110"/>
           <w:sz w:val="16"/>
@@ -5492,6 +5797,7 @@
       </w:r>
       <w:r>
         <w:rPr>
+          <w:color w:val="000000" w:themeColor="text1"/>
           <w:w w:val="110"/>
           <w:sz w:val="16"/>
         </w:rPr>
@@ -5499,6 +5805,7 @@
       </w:r>
       <w:r>
         <w:rPr>
+          <w:color w:val="000000" w:themeColor="text1"/>
           <w:spacing w:val="5"/>
           <w:w w:val="110"/>
           <w:sz w:val="16"/>
@@ -5507,6 +5814,7 @@
       </w:r>
       <w:r>
         <w:rPr>
+          <w:color w:val="000000" w:themeColor="text1"/>
           <w:w w:val="110"/>
           <w:sz w:val="16"/>
         </w:rPr>
@@ -5514,6 +5822,7 @@
       </w:r>
       <w:r>
         <w:rPr>
+          <w:color w:val="000000" w:themeColor="text1"/>
           <w:spacing w:val="7"/>
           <w:w w:val="110"/>
           <w:sz w:val="16"/>
@@ -5522,6 +5831,7 @@
       </w:r>
       <w:r>
         <w:rPr>
+          <w:color w:val="000000" w:themeColor="text1"/>
           <w:w w:val="110"/>
           <w:sz w:val="16"/>
         </w:rPr>
@@ -5529,6 +5839,7 @@
       </w:r>
       <w:r>
         <w:rPr>
+          <w:color w:val="000000" w:themeColor="text1"/>
           <w:spacing w:val="5"/>
           <w:w w:val="110"/>
           <w:sz w:val="16"/>
@@ -5537,6 +5848,7 @@
       </w:r>
       <w:r>
         <w:rPr>
+          <w:color w:val="000000" w:themeColor="text1"/>
           <w:w w:val="110"/>
           <w:sz w:val="16"/>
         </w:rPr>
@@ -5544,6 +5856,7 @@
       </w:r>
       <w:r>
         <w:rPr>
+          <w:color w:val="000000" w:themeColor="text1"/>
           <w:spacing w:val="6"/>
           <w:w w:val="110"/>
           <w:sz w:val="16"/>
@@ -5552,6 +5865,7 @@
       </w:r>
       <w:r>
         <w:rPr>
+          <w:color w:val="000000" w:themeColor="text1"/>
           <w:w w:val="110"/>
           <w:sz w:val="16"/>
         </w:rPr>
@@ -5559,6 +5873,7 @@
       </w:r>
       <w:r>
         <w:rPr>
+          <w:color w:val="000000" w:themeColor="text1"/>
           <w:spacing w:val="6"/>
           <w:w w:val="110"/>
           <w:sz w:val="16"/>
@@ -5567,6 +5882,7 @@
       </w:r>
       <w:r>
         <w:rPr>
+          <w:color w:val="000000" w:themeColor="text1"/>
           <w:spacing w:val="-2"/>
           <w:w w:val="110"/>
           <w:sz w:val="16"/>
@@ -5586,11 +5902,13 @@
         </w:tabs>
         <w:ind w:left="214" w:hanging="213"/>
         <w:rPr>
-          <w:sz w:val="16"/>
-        </w:rPr>
-      </w:pPr>
-      <w:r>
-        <w:rPr>
+          <w:color w:val="000000" w:themeColor="text1"/>
+          <w:sz w:val="16"/>
+        </w:rPr>
+      </w:pPr>
+      <w:r>
+        <w:rPr>
+          <w:color w:val="000000" w:themeColor="text1"/>
           <w:w w:val="115"/>
           <w:sz w:val="16"/>
         </w:rPr>
@@ -5598,6 +5916,7 @@
       </w:r>
       <w:r>
         <w:rPr>
+          <w:color w:val="000000" w:themeColor="text1"/>
           <w:spacing w:val="-12"/>
           <w:w w:val="115"/>
           <w:sz w:val="16"/>
@@ -5606,6 +5925,7 @@
       </w:r>
       <w:r>
         <w:rPr>
+          <w:color w:val="000000" w:themeColor="text1"/>
           <w:w w:val="115"/>
           <w:sz w:val="16"/>
         </w:rPr>
@@ -5613,6 +5933,7 @@
       </w:r>
       <w:r>
         <w:rPr>
+          <w:color w:val="000000" w:themeColor="text1"/>
           <w:spacing w:val="-13"/>
           <w:w w:val="115"/>
           <w:sz w:val="16"/>
@@ -5621,6 +5942,7 @@
       </w:r>
       <w:r>
         <w:rPr>
+          <w:color w:val="000000" w:themeColor="text1"/>
           <w:w w:val="115"/>
           <w:sz w:val="16"/>
         </w:rPr>
@@ -5628,6 +5950,7 @@
       </w:r>
       <w:r>
         <w:rPr>
+          <w:color w:val="000000" w:themeColor="text1"/>
           <w:spacing w:val="-14"/>
           <w:w w:val="115"/>
           <w:sz w:val="16"/>
@@ -5636,6 +5959,7 @@
       </w:r>
       <w:r>
         <w:rPr>
+          <w:color w:val="000000" w:themeColor="text1"/>
           <w:w w:val="115"/>
           <w:sz w:val="16"/>
         </w:rPr>
@@ -5643,6 +5967,7 @@
       </w:r>
       <w:r>
         <w:rPr>
+          <w:color w:val="000000" w:themeColor="text1"/>
           <w:spacing w:val="-11"/>
           <w:w w:val="115"/>
           <w:sz w:val="16"/>
@@ -5651,6 +5976,7 @@
       </w:r>
       <w:r>
         <w:rPr>
+          <w:color w:val="000000" w:themeColor="text1"/>
           <w:w w:val="115"/>
           <w:sz w:val="16"/>
         </w:rPr>
@@ -5658,6 +5984,7 @@
       </w:r>
       <w:r>
         <w:rPr>
+          <w:color w:val="000000" w:themeColor="text1"/>
           <w:spacing w:val="-13"/>
           <w:w w:val="115"/>
           <w:sz w:val="16"/>
@@ -5666,6 +5993,7 @@
       </w:r>
       <w:r>
         <w:rPr>
+          <w:color w:val="000000" w:themeColor="text1"/>
           <w:w w:val="115"/>
           <w:sz w:val="16"/>
         </w:rPr>
@@ -5673,6 +6001,7 @@
       </w:r>
       <w:r>
         <w:rPr>
+          <w:color w:val="000000" w:themeColor="text1"/>
           <w:spacing w:val="-13"/>
           <w:w w:val="115"/>
           <w:sz w:val="16"/>
@@ -5681,6 +6010,7 @@
       </w:r>
       <w:r>
         <w:rPr>
+          <w:color w:val="000000" w:themeColor="text1"/>
           <w:w w:val="115"/>
           <w:sz w:val="16"/>
         </w:rPr>
@@ -5688,6 +6018,7 @@
       </w:r>
       <w:r>
         <w:rPr>
+          <w:color w:val="000000" w:themeColor="text1"/>
           <w:spacing w:val="29"/>
           <w:w w:val="115"/>
           <w:sz w:val="16"/>
@@ -5696,6 +6027,7 @@
       </w:r>
       <w:r>
         <w:rPr>
+          <w:color w:val="000000" w:themeColor="text1"/>
           <w:w w:val="115"/>
           <w:sz w:val="16"/>
         </w:rPr>
@@ -5703,6 +6035,7 @@
       </w:r>
       <w:r>
         <w:rPr>
+          <w:color w:val="000000" w:themeColor="text1"/>
           <w:spacing w:val="-13"/>
           <w:w w:val="115"/>
           <w:sz w:val="16"/>
@@ -5711,6 +6044,7 @@
       </w:r>
       <w:r>
         <w:rPr>
+          <w:color w:val="000000" w:themeColor="text1"/>
           <w:w w:val="115"/>
           <w:sz w:val="16"/>
         </w:rPr>
@@ -5718,6 +6052,7 @@
       </w:r>
       <w:r>
         <w:rPr>
+          <w:color w:val="000000" w:themeColor="text1"/>
           <w:spacing w:val="-12"/>
           <w:w w:val="115"/>
           <w:sz w:val="16"/>
@@ -5726,6 +6061,7 @@
       </w:r>
       <w:r>
         <w:rPr>
+          <w:color w:val="000000" w:themeColor="text1"/>
           <w:w w:val="115"/>
           <w:sz w:val="16"/>
         </w:rPr>
@@ -5733,6 +6069,7 @@
       </w:r>
       <w:r>
         <w:rPr>
+          <w:color w:val="000000" w:themeColor="text1"/>
           <w:spacing w:val="-14"/>
           <w:w w:val="115"/>
           <w:sz w:val="16"/>
@@ -5741,6 +6078,7 @@
       </w:r>
       <w:r>
         <w:rPr>
+          <w:color w:val="000000" w:themeColor="text1"/>
           <w:w w:val="115"/>
           <w:sz w:val="16"/>
         </w:rPr>
@@ -5748,6 +6086,7 @@
       </w:r>
       <w:r>
         <w:rPr>
+          <w:color w:val="000000" w:themeColor="text1"/>
           <w:spacing w:val="-11"/>
           <w:w w:val="115"/>
           <w:sz w:val="16"/>
@@ -5756,6 +6095,7 @@
       </w:r>
       <w:r>
         <w:rPr>
+          <w:color w:val="000000" w:themeColor="text1"/>
           <w:w w:val="115"/>
           <w:sz w:val="16"/>
         </w:rPr>
@@ -5763,6 +6103,7 @@
       </w:r>
       <w:r>
         <w:rPr>
+          <w:color w:val="000000" w:themeColor="text1"/>
           <w:spacing w:val="-13"/>
           <w:w w:val="115"/>
           <w:sz w:val="16"/>
@@ -5771,6 +6112,7 @@
       </w:r>
       <w:r>
         <w:rPr>
+          <w:color w:val="000000" w:themeColor="text1"/>
           <w:spacing w:val="-2"/>
           <w:w w:val="115"/>
           <w:sz w:val="16"/>
@@ -5791,11 +6133,13 @@
         <w:spacing w:before="1"/>
         <w:ind w:left="214" w:hanging="213"/>
         <w:rPr>
-          <w:sz w:val="16"/>
-        </w:rPr>
-      </w:pPr>
-      <w:r>
-        <w:rPr>
+          <w:color w:val="000000" w:themeColor="text1"/>
+          <w:sz w:val="16"/>
+        </w:rPr>
+      </w:pPr>
+      <w:r>
+        <w:rPr>
+          <w:color w:val="000000" w:themeColor="text1"/>
           <w:w w:val="110"/>
           <w:sz w:val="16"/>
         </w:rPr>
@@ -5803,6 +6147,7 @@
       </w:r>
       <w:r>
         <w:rPr>
+          <w:color w:val="000000" w:themeColor="text1"/>
           <w:spacing w:val="3"/>
           <w:w w:val="110"/>
           <w:sz w:val="16"/>
@@ -5811,6 +6156,7 @@
       </w:r>
       <w:r>
         <w:rPr>
+          <w:color w:val="000000" w:themeColor="text1"/>
           <w:w w:val="110"/>
           <w:sz w:val="16"/>
         </w:rPr>
@@ -5818,6 +6164,7 @@
       </w:r>
       <w:r>
         <w:rPr>
+          <w:color w:val="000000" w:themeColor="text1"/>
           <w:spacing w:val="4"/>
           <w:w w:val="110"/>
           <w:sz w:val="16"/>
@@ -5826,6 +6173,7 @@
       </w:r>
       <w:r>
         <w:rPr>
+          <w:color w:val="000000" w:themeColor="text1"/>
           <w:w w:val="110"/>
           <w:sz w:val="16"/>
         </w:rPr>
@@ -5833,6 +6181,7 @@
       </w:r>
       <w:r>
         <w:rPr>
+          <w:color w:val="000000" w:themeColor="text1"/>
           <w:spacing w:val="3"/>
           <w:w w:val="110"/>
           <w:sz w:val="16"/>
@@ -5841,6 +6190,7 @@
       </w:r>
       <w:r>
         <w:rPr>
+          <w:color w:val="000000" w:themeColor="text1"/>
           <w:w w:val="110"/>
           <w:sz w:val="16"/>
         </w:rPr>
@@ -5848,6 +6198,7 @@
       </w:r>
       <w:r>
         <w:rPr>
+          <w:color w:val="000000" w:themeColor="text1"/>
           <w:spacing w:val="1"/>
           <w:w w:val="110"/>
           <w:sz w:val="16"/>
@@ -5856,6 +6207,7 @@
       </w:r>
       <w:r>
         <w:rPr>
+          <w:color w:val="000000" w:themeColor="text1"/>
           <w:w w:val="110"/>
           <w:sz w:val="16"/>
         </w:rPr>
@@ -5863,6 +6215,7 @@
       </w:r>
       <w:r>
         <w:rPr>
+          <w:color w:val="000000" w:themeColor="text1"/>
           <w:spacing w:val="5"/>
           <w:w w:val="110"/>
           <w:sz w:val="16"/>
@@ -5871,6 +6224,7 @@
       </w:r>
       <w:r>
         <w:rPr>
+          <w:color w:val="000000" w:themeColor="text1"/>
           <w:w w:val="110"/>
           <w:sz w:val="16"/>
         </w:rPr>
@@ -5878,6 +6232,7 @@
       </w:r>
       <w:r>
         <w:rPr>
+          <w:color w:val="000000" w:themeColor="text1"/>
           <w:spacing w:val="4"/>
           <w:w w:val="110"/>
           <w:sz w:val="16"/>
@@ -5886,6 +6241,7 @@
       </w:r>
       <w:r>
         <w:rPr>
+          <w:color w:val="000000" w:themeColor="text1"/>
           <w:w w:val="110"/>
           <w:sz w:val="16"/>
         </w:rPr>
@@ -5893,6 +6249,7 @@
       </w:r>
       <w:r>
         <w:rPr>
+          <w:color w:val="000000" w:themeColor="text1"/>
           <w:spacing w:val="2"/>
           <w:w w:val="110"/>
           <w:sz w:val="16"/>
@@ -5901,6 +6258,7 @@
       </w:r>
       <w:r>
         <w:rPr>
+          <w:color w:val="000000" w:themeColor="text1"/>
           <w:w w:val="110"/>
           <w:sz w:val="16"/>
         </w:rPr>
@@ -5908,6 +6266,7 @@
       </w:r>
       <w:r>
         <w:rPr>
+          <w:color w:val="000000" w:themeColor="text1"/>
           <w:spacing w:val="2"/>
           <w:w w:val="110"/>
           <w:sz w:val="16"/>
@@ -5916,6 +6275,7 @@
       </w:r>
       <w:r>
         <w:rPr>
+          <w:color w:val="000000" w:themeColor="text1"/>
           <w:w w:val="110"/>
           <w:sz w:val="16"/>
         </w:rPr>
@@ -5923,6 +6283,7 @@
       </w:r>
       <w:r>
         <w:rPr>
+          <w:color w:val="000000" w:themeColor="text1"/>
           <w:spacing w:val="4"/>
           <w:w w:val="110"/>
           <w:sz w:val="16"/>
@@ -5931,6 +6292,7 @@
       </w:r>
       <w:r>
         <w:rPr>
+          <w:color w:val="000000" w:themeColor="text1"/>
           <w:w w:val="110"/>
           <w:sz w:val="16"/>
         </w:rPr>
@@ -5938,6 +6300,7 @@
       </w:r>
       <w:r>
         <w:rPr>
+          <w:color w:val="000000" w:themeColor="text1"/>
           <w:spacing w:val="4"/>
           <w:w w:val="110"/>
           <w:sz w:val="16"/>
@@ -5946,6 +6309,7 @@
       </w:r>
       <w:r>
         <w:rPr>
+          <w:color w:val="000000" w:themeColor="text1"/>
           <w:w w:val="110"/>
           <w:sz w:val="16"/>
         </w:rPr>
@@ -5953,6 +6317,7 @@
       </w:r>
       <w:r>
         <w:rPr>
+          <w:color w:val="000000" w:themeColor="text1"/>
           <w:spacing w:val="4"/>
           <w:w w:val="110"/>
           <w:sz w:val="16"/>
@@ -5961,6 +6326,7 @@
       </w:r>
       <w:r>
         <w:rPr>
+          <w:color w:val="000000" w:themeColor="text1"/>
           <w:w w:val="110"/>
           <w:sz w:val="16"/>
         </w:rPr>
@@ -5968,6 +6334,7 @@
       </w:r>
       <w:r>
         <w:rPr>
+          <w:color w:val="000000" w:themeColor="text1"/>
           <w:spacing w:val="3"/>
           <w:w w:val="110"/>
           <w:sz w:val="16"/>
@@ -5976,6 +6343,7 @@
       </w:r>
       <w:r>
         <w:rPr>
+          <w:color w:val="000000" w:themeColor="text1"/>
           <w:spacing w:val="-2"/>
           <w:w w:val="110"/>
           <w:sz w:val="16"/>
@@ -5995,11 +6363,13 @@
         </w:tabs>
         <w:ind w:left="214" w:hanging="213"/>
         <w:rPr>
-          <w:sz w:val="16"/>
-        </w:rPr>
-      </w:pPr>
-      <w:r>
-        <w:rPr>
+          <w:color w:val="000000" w:themeColor="text1"/>
+          <w:sz w:val="16"/>
+        </w:rPr>
+      </w:pPr>
+      <w:r>
+        <w:rPr>
+          <w:color w:val="000000" w:themeColor="text1"/>
           <w:w w:val="110"/>
           <w:sz w:val="16"/>
         </w:rPr>
@@ -6007,6 +6377,7 @@
       </w:r>
       <w:r>
         <w:rPr>
+          <w:color w:val="000000" w:themeColor="text1"/>
           <w:spacing w:val="4"/>
           <w:w w:val="110"/>
           <w:sz w:val="16"/>
@@ -6015,6 +6386,7 @@
       </w:r>
       <w:r>
         <w:rPr>
+          <w:color w:val="000000" w:themeColor="text1"/>
           <w:w w:val="110"/>
           <w:sz w:val="16"/>
         </w:rPr>
@@ -6022,6 +6394,7 @@
       </w:r>
       <w:r>
         <w:rPr>
+          <w:color w:val="000000" w:themeColor="text1"/>
           <w:spacing w:val="7"/>
           <w:w w:val="110"/>
           <w:sz w:val="16"/>
@@ -6030,6 +6403,7 @@
       </w:r>
       <w:r>
         <w:rPr>
+          <w:color w:val="000000" w:themeColor="text1"/>
           <w:w w:val="110"/>
           <w:sz w:val="16"/>
         </w:rPr>
@@ -6037,6 +6411,7 @@
       </w:r>
       <w:r>
         <w:rPr>
+          <w:color w:val="000000" w:themeColor="text1"/>
           <w:spacing w:val="2"/>
           <w:w w:val="110"/>
           <w:sz w:val="16"/>
@@ -6045,6 +6420,7 @@
       </w:r>
       <w:r>
         <w:rPr>
+          <w:color w:val="000000" w:themeColor="text1"/>
           <w:w w:val="110"/>
           <w:sz w:val="16"/>
         </w:rPr>
@@ -6052,6 +6428,7 @@
       </w:r>
       <w:r>
         <w:rPr>
+          <w:color w:val="000000" w:themeColor="text1"/>
           <w:spacing w:val="5"/>
           <w:w w:val="110"/>
           <w:sz w:val="16"/>
@@ -6060,6 +6437,7 @@
       </w:r>
       <w:r>
         <w:rPr>
+          <w:color w:val="000000" w:themeColor="text1"/>
           <w:w w:val="110"/>
           <w:sz w:val="16"/>
         </w:rPr>
@@ -6067,6 +6445,7 @@
       </w:r>
       <w:r>
         <w:rPr>
+          <w:color w:val="000000" w:themeColor="text1"/>
           <w:spacing w:val="6"/>
           <w:w w:val="110"/>
           <w:sz w:val="16"/>
@@ -6075,6 +6454,7 @@
       </w:r>
       <w:r>
         <w:rPr>
+          <w:color w:val="000000" w:themeColor="text1"/>
           <w:w w:val="110"/>
           <w:sz w:val="16"/>
         </w:rPr>
@@ -6082,6 +6462,7 @@
       </w:r>
       <w:r>
         <w:rPr>
+          <w:color w:val="000000" w:themeColor="text1"/>
           <w:spacing w:val="2"/>
           <w:w w:val="110"/>
           <w:sz w:val="16"/>
@@ -6090,6 +6471,7 @@
       </w:r>
       <w:r>
         <w:rPr>
+          <w:color w:val="000000" w:themeColor="text1"/>
           <w:w w:val="110"/>
           <w:sz w:val="16"/>
         </w:rPr>
@@ -6097,6 +6479,7 @@
       </w:r>
       <w:r>
         <w:rPr>
+          <w:color w:val="000000" w:themeColor="text1"/>
           <w:spacing w:val="2"/>
           <w:w w:val="110"/>
           <w:sz w:val="16"/>
@@ -6105,6 +6488,7 @@
       </w:r>
       <w:r>
         <w:rPr>
+          <w:color w:val="000000" w:themeColor="text1"/>
           <w:w w:val="110"/>
           <w:sz w:val="16"/>
         </w:rPr>
@@ -6112,6 +6496,7 @@
       </w:r>
       <w:r>
         <w:rPr>
+          <w:color w:val="000000" w:themeColor="text1"/>
           <w:spacing w:val="4"/>
           <w:w w:val="110"/>
           <w:sz w:val="16"/>
@@ -6120,6 +6505,7 @@
       </w:r>
       <w:r>
         <w:rPr>
+          <w:color w:val="000000" w:themeColor="text1"/>
           <w:w w:val="110"/>
           <w:sz w:val="16"/>
         </w:rPr>
@@ -6127,6 +6513,7 @@
       </w:r>
       <w:r>
         <w:rPr>
+          <w:color w:val="000000" w:themeColor="text1"/>
           <w:spacing w:val="3"/>
           <w:w w:val="110"/>
           <w:sz w:val="16"/>
@@ -6135,6 +6522,7 @@
       </w:r>
       <w:r>
         <w:rPr>
+          <w:color w:val="000000" w:themeColor="text1"/>
           <w:w w:val="110"/>
           <w:sz w:val="16"/>
         </w:rPr>
@@ -6142,6 +6530,7 @@
       </w:r>
       <w:r>
         <w:rPr>
+          <w:color w:val="000000" w:themeColor="text1"/>
           <w:spacing w:val="5"/>
           <w:w w:val="110"/>
           <w:sz w:val="16"/>
@@ -6150,6 +6539,7 @@
       </w:r>
       <w:r>
         <w:rPr>
+          <w:color w:val="000000" w:themeColor="text1"/>
           <w:spacing w:val="-2"/>
           <w:w w:val="110"/>
           <w:sz w:val="16"/>
@@ -6163,6 +6553,7 @@
         <w:spacing w:before="90"/>
         <w:ind w:left="0"/>
         <w:rPr>
+          <w:color w:val="000000" w:themeColor="text1"/>
           <w:sz w:val="16"/>
         </w:rPr>
       </w:pPr>
@@ -6171,15 +6562,20 @@
       <w:pPr>
         <w:pStyle w:val="BodyText"/>
         <w:spacing w:before="1"/>
-      </w:pPr>
-      <w:r>
-        <w:rPr>
+        <w:rPr>
+          <w:color w:val="000000" w:themeColor="text1"/>
+        </w:rPr>
+      </w:pPr>
+      <w:r>
+        <w:rPr>
+          <w:color w:val="000000" w:themeColor="text1"/>
           <w:w w:val="110"/>
         </w:rPr>
         <w:t>Es</w:t>
       </w:r>
       <w:r>
         <w:rPr>
+          <w:color w:val="000000" w:themeColor="text1"/>
           <w:spacing w:val="69"/>
           <w:w w:val="110"/>
         </w:rPr>
@@ -6187,12 +6583,14 @@
       </w:r>
       <w:r>
         <w:rPr>
+          <w:color w:val="000000" w:themeColor="text1"/>
           <w:w w:val="110"/>
         </w:rPr>
         <w:t>necesario</w:t>
       </w:r>
       <w:r>
         <w:rPr>
+          <w:color w:val="000000" w:themeColor="text1"/>
           <w:spacing w:val="69"/>
           <w:w w:val="110"/>
         </w:rPr>
@@ -6200,12 +6598,14 @@
       </w:r>
       <w:r>
         <w:rPr>
+          <w:color w:val="000000" w:themeColor="text1"/>
           <w:w w:val="110"/>
         </w:rPr>
         <w:t>que</w:t>
       </w:r>
       <w:r>
         <w:rPr>
+          <w:color w:val="000000" w:themeColor="text1"/>
           <w:spacing w:val="73"/>
           <w:w w:val="110"/>
         </w:rPr>
@@ -6213,12 +6613,14 @@
       </w:r>
       <w:r>
         <w:rPr>
+          <w:color w:val="000000" w:themeColor="text1"/>
           <w:w w:val="110"/>
         </w:rPr>
         <w:t>la</w:t>
       </w:r>
       <w:r>
         <w:rPr>
+          <w:color w:val="000000" w:themeColor="text1"/>
           <w:spacing w:val="69"/>
           <w:w w:val="110"/>
         </w:rPr>
@@ -6226,12 +6628,14 @@
       </w:r>
       <w:r>
         <w:rPr>
+          <w:color w:val="000000" w:themeColor="text1"/>
           <w:w w:val="110"/>
         </w:rPr>
         <w:t>historia</w:t>
       </w:r>
       <w:r>
         <w:rPr>
+          <w:color w:val="000000" w:themeColor="text1"/>
           <w:spacing w:val="71"/>
           <w:w w:val="110"/>
         </w:rPr>
@@ -6239,12 +6643,14 @@
       </w:r>
       <w:r>
         <w:rPr>
+          <w:color w:val="000000" w:themeColor="text1"/>
           <w:w w:val="110"/>
         </w:rPr>
         <w:t>tenga</w:t>
       </w:r>
       <w:r>
         <w:rPr>
+          <w:color w:val="000000" w:themeColor="text1"/>
           <w:spacing w:val="71"/>
           <w:w w:val="110"/>
         </w:rPr>
@@ -6252,12 +6658,14 @@
       </w:r>
       <w:r>
         <w:rPr>
+          <w:color w:val="000000" w:themeColor="text1"/>
           <w:w w:val="110"/>
         </w:rPr>
         <w:t>un</w:t>
       </w:r>
       <w:r>
         <w:rPr>
+          <w:color w:val="000000" w:themeColor="text1"/>
           <w:spacing w:val="71"/>
           <w:w w:val="110"/>
         </w:rPr>
@@ -6265,12 +6673,14 @@
       </w:r>
       <w:r>
         <w:rPr>
+          <w:color w:val="000000" w:themeColor="text1"/>
           <w:w w:val="110"/>
         </w:rPr>
         <w:t>buen</w:t>
       </w:r>
       <w:r>
         <w:rPr>
+          <w:color w:val="000000" w:themeColor="text1"/>
           <w:spacing w:val="73"/>
           <w:w w:val="110"/>
         </w:rPr>
@@ -6278,12 +6688,14 @@
       </w:r>
       <w:r>
         <w:rPr>
+          <w:color w:val="000000" w:themeColor="text1"/>
           <w:w w:val="110"/>
         </w:rPr>
         <w:t>argumento</w:t>
       </w:r>
       <w:r>
         <w:rPr>
+          <w:color w:val="000000" w:themeColor="text1"/>
           <w:spacing w:val="73"/>
           <w:w w:val="110"/>
         </w:rPr>
@@ -6291,12 +6703,14 @@
       </w:r>
       <w:r>
         <w:rPr>
+          <w:color w:val="000000" w:themeColor="text1"/>
           <w:w w:val="110"/>
         </w:rPr>
         <w:t>e</w:t>
       </w:r>
       <w:r>
         <w:rPr>
+          <w:color w:val="000000" w:themeColor="text1"/>
           <w:spacing w:val="71"/>
           <w:w w:val="110"/>
         </w:rPr>
@@ -6304,12 +6718,14 @@
       </w:r>
       <w:r>
         <w:rPr>
+          <w:color w:val="000000" w:themeColor="text1"/>
           <w:w w:val="110"/>
         </w:rPr>
         <w:t>ilustre</w:t>
       </w:r>
       <w:r>
         <w:rPr>
+          <w:color w:val="000000" w:themeColor="text1"/>
           <w:spacing w:val="73"/>
           <w:w w:val="110"/>
         </w:rPr>
@@ -6317,12 +6733,14 @@
       </w:r>
       <w:r>
         <w:rPr>
+          <w:color w:val="000000" w:themeColor="text1"/>
           <w:w w:val="110"/>
         </w:rPr>
         <w:t>las</w:t>
       </w:r>
       <w:r>
         <w:rPr>
+          <w:color w:val="000000" w:themeColor="text1"/>
           <w:spacing w:val="69"/>
           <w:w w:val="110"/>
         </w:rPr>
@@ -6330,12 +6748,14 @@
       </w:r>
       <w:r>
         <w:rPr>
+          <w:color w:val="000000" w:themeColor="text1"/>
           <w:w w:val="110"/>
         </w:rPr>
         <w:t>mejores</w:t>
       </w:r>
       <w:r>
         <w:rPr>
+          <w:color w:val="000000" w:themeColor="text1"/>
           <w:spacing w:val="71"/>
           <w:w w:val="110"/>
         </w:rPr>
@@ -6343,12 +6763,14 @@
       </w:r>
       <w:r>
         <w:rPr>
+          <w:color w:val="000000" w:themeColor="text1"/>
           <w:w w:val="110"/>
         </w:rPr>
         <w:t>zonas</w:t>
       </w:r>
       <w:r>
         <w:rPr>
+          <w:color w:val="000000" w:themeColor="text1"/>
           <w:spacing w:val="71"/>
           <w:w w:val="110"/>
         </w:rPr>
@@ -6356,6 +6778,7 @@
       </w:r>
       <w:r>
         <w:rPr>
+          <w:color w:val="000000" w:themeColor="text1"/>
           <w:w w:val="110"/>
         </w:rPr>
         <w:t xml:space="preserve">de implementación </w:t>
@@ -6363,6 +6786,7 @@
       <w:proofErr w:type="gramStart"/>
       <w:r>
         <w:rPr>
+          <w:color w:val="000000" w:themeColor="text1"/>
           <w:w w:val="110"/>
         </w:rPr>
         <w:t>del sistemas</w:t>
@@ -6370,6 +6794,7 @@
       <w:proofErr w:type="gramEnd"/>
       <w:r>
         <w:rPr>
+          <w:color w:val="000000" w:themeColor="text1"/>
           <w:w w:val="110"/>
         </w:rPr>
         <w:t>.</w:t>
@@ -6388,11 +6813,13 @@
         <w:spacing w:before="1" w:line="232" w:lineRule="exact"/>
         <w:ind w:left="285" w:hanging="284"/>
         <w:rPr>
-          <w:sz w:val="20"/>
-        </w:rPr>
-      </w:pPr>
-      <w:r>
-        <w:rPr>
+          <w:color w:val="000000" w:themeColor="text1"/>
+          <w:sz w:val="20"/>
+        </w:rPr>
+      </w:pPr>
+      <w:r>
+        <w:rPr>
+          <w:color w:val="000000" w:themeColor="text1"/>
           <w:w w:val="110"/>
           <w:sz w:val="20"/>
         </w:rPr>
@@ -6400,6 +6827,7 @@
       </w:r>
       <w:r>
         <w:rPr>
+          <w:color w:val="000000" w:themeColor="text1"/>
           <w:spacing w:val="9"/>
           <w:w w:val="110"/>
           <w:sz w:val="20"/>
@@ -6408,6 +6836,7 @@
       </w:r>
       <w:r>
         <w:rPr>
+          <w:color w:val="000000" w:themeColor="text1"/>
           <w:w w:val="110"/>
           <w:sz w:val="20"/>
         </w:rPr>
@@ -6415,6 +6844,7 @@
       </w:r>
       <w:r>
         <w:rPr>
+          <w:color w:val="000000" w:themeColor="text1"/>
           <w:spacing w:val="10"/>
           <w:w w:val="110"/>
           <w:sz w:val="20"/>
@@ -6423,6 +6853,7 @@
       </w:r>
       <w:r>
         <w:rPr>
+          <w:color w:val="000000" w:themeColor="text1"/>
           <w:w w:val="110"/>
           <w:sz w:val="20"/>
         </w:rPr>
@@ -6430,6 +6861,7 @@
       </w:r>
       <w:r>
         <w:rPr>
+          <w:color w:val="000000" w:themeColor="text1"/>
           <w:spacing w:val="10"/>
           <w:w w:val="110"/>
           <w:sz w:val="20"/>
@@ -6438,6 +6870,7 @@
       </w:r>
       <w:r>
         <w:rPr>
+          <w:color w:val="000000" w:themeColor="text1"/>
           <w:w w:val="110"/>
           <w:sz w:val="20"/>
         </w:rPr>
@@ -6445,6 +6878,7 @@
       </w:r>
       <w:r>
         <w:rPr>
+          <w:color w:val="000000" w:themeColor="text1"/>
           <w:spacing w:val="13"/>
           <w:w w:val="110"/>
           <w:sz w:val="20"/>
@@ -6453,6 +6887,7 @@
       </w:r>
       <w:r>
         <w:rPr>
+          <w:color w:val="000000" w:themeColor="text1"/>
           <w:w w:val="110"/>
           <w:sz w:val="20"/>
         </w:rPr>
@@ -6460,6 +6895,7 @@
       </w:r>
       <w:r>
         <w:rPr>
+          <w:color w:val="000000" w:themeColor="text1"/>
           <w:spacing w:val="12"/>
           <w:w w:val="110"/>
           <w:sz w:val="20"/>
@@ -6468,6 +6904,7 @@
       </w:r>
       <w:r>
         <w:rPr>
+          <w:color w:val="000000" w:themeColor="text1"/>
           <w:w w:val="110"/>
           <w:sz w:val="20"/>
         </w:rPr>
@@ -6475,6 +6912,7 @@
       </w:r>
       <w:r>
         <w:rPr>
+          <w:color w:val="000000" w:themeColor="text1"/>
           <w:spacing w:val="13"/>
           <w:w w:val="110"/>
           <w:sz w:val="20"/>
@@ -6483,6 +6921,7 @@
       </w:r>
       <w:r>
         <w:rPr>
+          <w:color w:val="000000" w:themeColor="text1"/>
           <w:spacing w:val="-2"/>
           <w:w w:val="110"/>
           <w:sz w:val="20"/>
@@ -6493,10 +6932,13 @@
     <w:p>
       <w:pPr>
         <w:pStyle w:val="Heading2"/>
-      </w:pPr>
-      <w:r>
-        <w:rPr>
-          <w:color w:val="FF00FF"/>
+        <w:rPr>
+          <w:color w:val="000000" w:themeColor="text1"/>
+        </w:rPr>
+      </w:pPr>
+      <w:r>
+        <w:rPr>
+          <w:color w:val="000000" w:themeColor="text1"/>
           <w:spacing w:val="-2"/>
           <w:w w:val="125"/>
         </w:rPr>
@@ -6568,146 +7010,55 @@
     <w:p>
       <w:pPr>
         <w:pStyle w:val="ListParagraph"/>
-        <w:numPr>
-          <w:ilvl w:val="1"/>
-          <w:numId w:val="1"/>
-        </w:numPr>
         <w:tabs>
           <w:tab w:val="left" w:pos="1019"/>
+          <w:tab w:val="left" w:pos="1081"/>
         </w:tabs>
-        <w:spacing w:before="116"/>
-        <w:ind w:left="1019" w:hanging="298"/>
-        <w:rPr>
-          <w:sz w:val="20"/>
-        </w:rPr>
-      </w:pPr>
-      <w:r>
-        <w:rPr>
-          <w:w w:val="110"/>
-          <w:sz w:val="20"/>
-        </w:rPr>
-        <w:t>¿Cuál</w:t>
-      </w:r>
-      <w:r>
-        <w:rPr>
-          <w:spacing w:val="6"/>
-          <w:w w:val="110"/>
-          <w:sz w:val="20"/>
-        </w:rPr>
-        <w:t xml:space="preserve"> </w:t>
-      </w:r>
-      <w:r>
-        <w:rPr>
-          <w:w w:val="110"/>
-          <w:sz w:val="20"/>
-        </w:rPr>
-        <w:t>es</w:t>
-      </w:r>
-      <w:r>
-        <w:rPr>
-          <w:spacing w:val="7"/>
-          <w:w w:val="110"/>
-          <w:sz w:val="20"/>
-        </w:rPr>
-        <w:t xml:space="preserve"> </w:t>
-      </w:r>
-      <w:r>
-        <w:rPr>
-          <w:w w:val="110"/>
-          <w:sz w:val="20"/>
-        </w:rPr>
-        <w:t>el</w:t>
-      </w:r>
-      <w:r>
-        <w:rPr>
-          <w:spacing w:val="4"/>
-          <w:w w:val="110"/>
-          <w:sz w:val="20"/>
-        </w:rPr>
-        <w:t xml:space="preserve"> </w:t>
-      </w:r>
-      <w:r>
-        <w:rPr>
-          <w:w w:val="110"/>
-          <w:sz w:val="20"/>
-        </w:rPr>
-        <w:t>estado</w:t>
-      </w:r>
-      <w:r>
-        <w:rPr>
-          <w:spacing w:val="8"/>
-          <w:w w:val="110"/>
-          <w:sz w:val="20"/>
-        </w:rPr>
-        <w:t xml:space="preserve"> </w:t>
-      </w:r>
-      <w:r>
-        <w:rPr>
-          <w:w w:val="110"/>
-          <w:sz w:val="20"/>
-        </w:rPr>
-        <w:t>actual</w:t>
-      </w:r>
-      <w:r>
-        <w:rPr>
-          <w:spacing w:val="6"/>
-          <w:w w:val="110"/>
-          <w:sz w:val="20"/>
-        </w:rPr>
-        <w:t xml:space="preserve"> </w:t>
-      </w:r>
-      <w:r>
-        <w:rPr>
-          <w:w w:val="110"/>
-          <w:sz w:val="20"/>
-        </w:rPr>
-        <w:t>del</w:t>
-      </w:r>
-      <w:r>
-        <w:rPr>
-          <w:spacing w:val="7"/>
-          <w:w w:val="110"/>
-          <w:sz w:val="20"/>
-        </w:rPr>
-        <w:t xml:space="preserve"> </w:t>
-      </w:r>
-      <w:r>
-        <w:rPr>
-          <w:w w:val="110"/>
-          <w:sz w:val="20"/>
-        </w:rPr>
-        <w:t>laboratorio?</w:t>
-      </w:r>
-      <w:r>
-        <w:rPr>
-          <w:spacing w:val="9"/>
-          <w:w w:val="110"/>
-          <w:sz w:val="20"/>
-        </w:rPr>
-        <w:t xml:space="preserve"> </w:t>
-      </w:r>
-      <w:r>
-        <w:rPr>
-          <w:w w:val="110"/>
-          <w:sz w:val="20"/>
-        </w:rPr>
-        <w:t>¿Por</w:t>
-      </w:r>
-      <w:r>
-        <w:rPr>
-          <w:spacing w:val="9"/>
-          <w:w w:val="110"/>
-          <w:sz w:val="20"/>
-        </w:rPr>
-        <w:t xml:space="preserve"> </w:t>
-      </w:r>
-      <w:r>
-        <w:rPr>
-          <w:spacing w:val="-4"/>
-          <w:w w:val="110"/>
-          <w:sz w:val="20"/>
-        </w:rPr>
-        <w:t>qué?</w:t>
+        <w:spacing w:before="113"/>
+        <w:ind w:left="1081" w:right="568"/>
+        <w:rPr>
+          <w:spacing w:val="-2"/>
+          <w:w w:val="110"/>
+          <w:sz w:val="20"/>
+        </w:rPr>
+      </w:pPr>
+      <w:r>
+        <w:rPr>
+          <w:spacing w:val="-2"/>
+          <w:w w:val="110"/>
+          <w:sz w:val="20"/>
+        </w:rPr>
+        <w:t xml:space="preserve">HERNAN SANCHEZ </w:t>
+      </w:r>
+      <w:r>
+        <w:rPr>
+          <w:spacing w:val="-2"/>
+          <w:w w:val="110"/>
+          <w:sz w:val="20"/>
+        </w:rPr>
+        <w:t>8hrs</w:t>
+      </w:r>
+    </w:p>
+    <w:p>
+      <w:pPr>
+        <w:pStyle w:val="ListParagraph"/>
+        <w:tabs>
+          <w:tab w:val="left" w:pos="1019"/>
+          <w:tab w:val="left" w:pos="1081"/>
+        </w:tabs>
+        <w:spacing w:before="113"/>
+        <w:ind w:left="1081" w:right="568"/>
+        <w:rPr>
+          <w:sz w:val="20"/>
+        </w:rPr>
+      </w:pPr>
+      <w:r>
+        <w:rPr>
+          <w:spacing w:val="-2"/>
+          <w:w w:val="110"/>
+          <w:sz w:val="20"/>
+        </w:rPr>
+        <w:t>FELIPE CALVACHE 5.5hrs</w:t>
       </w:r>
     </w:p>
     <w:p>
@@ -6728,13 +7079,237 @@
       </w:pPr>
       <w:r>
         <w:rPr>
-          <w:w w:val="115"/>
+          <w:w w:val="110"/>
           <w:sz w:val="20"/>
         </w:rPr>
         <w:t>¿Cuál</w:t>
       </w:r>
       <w:r>
         <w:rPr>
+          <w:spacing w:val="6"/>
+          <w:w w:val="110"/>
+          <w:sz w:val="20"/>
+        </w:rPr>
+        <w:t xml:space="preserve"> </w:t>
+      </w:r>
+      <w:r>
+        <w:rPr>
+          <w:w w:val="110"/>
+          <w:sz w:val="20"/>
+        </w:rPr>
+        <w:t>es</w:t>
+      </w:r>
+      <w:r>
+        <w:rPr>
+          <w:spacing w:val="7"/>
+          <w:w w:val="110"/>
+          <w:sz w:val="20"/>
+        </w:rPr>
+        <w:t xml:space="preserve"> </w:t>
+      </w:r>
+      <w:r>
+        <w:rPr>
+          <w:w w:val="110"/>
+          <w:sz w:val="20"/>
+        </w:rPr>
+        <w:t>el</w:t>
+      </w:r>
+      <w:r>
+        <w:rPr>
+          <w:spacing w:val="4"/>
+          <w:w w:val="110"/>
+          <w:sz w:val="20"/>
+        </w:rPr>
+        <w:t xml:space="preserve"> </w:t>
+      </w:r>
+      <w:r>
+        <w:rPr>
+          <w:w w:val="110"/>
+          <w:sz w:val="20"/>
+        </w:rPr>
+        <w:t>estado</w:t>
+      </w:r>
+      <w:r>
+        <w:rPr>
+          <w:spacing w:val="8"/>
+          <w:w w:val="110"/>
+          <w:sz w:val="20"/>
+        </w:rPr>
+        <w:t xml:space="preserve"> </w:t>
+      </w:r>
+      <w:r>
+        <w:rPr>
+          <w:w w:val="110"/>
+          <w:sz w:val="20"/>
+        </w:rPr>
+        <w:t>actual</w:t>
+      </w:r>
+      <w:r>
+        <w:rPr>
+          <w:spacing w:val="6"/>
+          <w:w w:val="110"/>
+          <w:sz w:val="20"/>
+        </w:rPr>
+        <w:t xml:space="preserve"> </w:t>
+      </w:r>
+      <w:r>
+        <w:rPr>
+          <w:w w:val="110"/>
+          <w:sz w:val="20"/>
+        </w:rPr>
+        <w:t>del</w:t>
+      </w:r>
+      <w:r>
+        <w:rPr>
+          <w:spacing w:val="7"/>
+          <w:w w:val="110"/>
+          <w:sz w:val="20"/>
+        </w:rPr>
+        <w:t xml:space="preserve"> </w:t>
+      </w:r>
+      <w:r>
+        <w:rPr>
+          <w:w w:val="110"/>
+          <w:sz w:val="20"/>
+        </w:rPr>
+        <w:t>laboratorio?</w:t>
+      </w:r>
+      <w:r>
+        <w:rPr>
+          <w:spacing w:val="9"/>
+          <w:w w:val="110"/>
+          <w:sz w:val="20"/>
+        </w:rPr>
+        <w:t xml:space="preserve"> </w:t>
+      </w:r>
+      <w:r>
+        <w:rPr>
+          <w:w w:val="110"/>
+          <w:sz w:val="20"/>
+        </w:rPr>
+        <w:t>¿Por</w:t>
+      </w:r>
+      <w:r>
+        <w:rPr>
+          <w:spacing w:val="9"/>
+          <w:w w:val="110"/>
+          <w:sz w:val="20"/>
+        </w:rPr>
+        <w:t xml:space="preserve"> </w:t>
+      </w:r>
+      <w:r>
+        <w:rPr>
+          <w:spacing w:val="-4"/>
+          <w:w w:val="110"/>
+          <w:sz w:val="20"/>
+        </w:rPr>
+        <w:t>qué?</w:t>
+      </w:r>
+    </w:p>
+    <w:p>
+      <w:pPr>
+        <w:pStyle w:val="ListParagraph"/>
+        <w:tabs>
+          <w:tab w:val="left" w:pos="1019"/>
+        </w:tabs>
+        <w:spacing w:before="116"/>
+        <w:ind w:left="1019"/>
+        <w:rPr>
+          <w:sz w:val="20"/>
+        </w:rPr>
+      </w:pPr>
+      <w:r>
+        <w:rPr>
+          <w:spacing w:val="-4"/>
+          <w:w w:val="110"/>
+          <w:sz w:val="20"/>
+        </w:rPr>
+        <w:t>Incompleto</w:t>
+      </w:r>
+      <w:r>
+        <w:rPr>
+          <w:spacing w:val="-4"/>
+          <w:w w:val="110"/>
+          <w:sz w:val="20"/>
+        </w:rPr>
+        <w:t xml:space="preserve"> y no estamos seguros de las soluciones dadas a algunos problemas, el problema radica en pequeños fallos que nos tomaban tiempo en resolverlos y </w:t>
+      </w:r>
+      <w:r>
+        <w:rPr>
+          <w:spacing w:val="-4"/>
+          <w:w w:val="110"/>
+          <w:sz w:val="20"/>
+        </w:rPr>
+        <w:t>nos impedía avanzar rápido</w:t>
+      </w:r>
+      <w:r>
+        <w:rPr>
+          <w:spacing w:val="-4"/>
+          <w:w w:val="110"/>
+          <w:sz w:val="20"/>
+        </w:rPr>
+        <w:t xml:space="preserve">. Por otro lado, </w:t>
+      </w:r>
+      <w:r>
+        <w:rPr>
+          <w:spacing w:val="-4"/>
+          <w:w w:val="110"/>
+          <w:sz w:val="20"/>
+        </w:rPr>
+        <w:t xml:space="preserve">aunque tenemos algunas bases teóricas </w:t>
+      </w:r>
+      <w:r>
+        <w:rPr>
+          <w:spacing w:val="-4"/>
+          <w:w w:val="110"/>
+          <w:sz w:val="20"/>
+        </w:rPr>
+        <w:t xml:space="preserve">se dificulta a la hora de aplicarlo en la </w:t>
+      </w:r>
+      <w:proofErr w:type="spellStart"/>
+      <w:r>
+        <w:rPr>
+          <w:spacing w:val="-4"/>
+          <w:w w:val="110"/>
+          <w:sz w:val="20"/>
+        </w:rPr>
+        <w:t>practica</w:t>
+      </w:r>
+      <w:proofErr w:type="spellEnd"/>
+      <w:r>
+        <w:rPr>
+          <w:spacing w:val="-4"/>
+          <w:w w:val="110"/>
+          <w:sz w:val="20"/>
+        </w:rPr>
+        <w:t>.</w:t>
+      </w:r>
+    </w:p>
+    <w:p>
+      <w:pPr>
+        <w:pStyle w:val="ListParagraph"/>
+        <w:numPr>
+          <w:ilvl w:val="1"/>
+          <w:numId w:val="1"/>
+        </w:numPr>
+        <w:tabs>
+          <w:tab w:val="left" w:pos="1019"/>
+        </w:tabs>
+        <w:spacing w:before="116"/>
+        <w:ind w:left="1019" w:hanging="298"/>
+        <w:rPr>
+          <w:sz w:val="20"/>
+        </w:rPr>
+      </w:pPr>
+      <w:r>
+        <w:rPr>
+          <w:w w:val="115"/>
+          <w:sz w:val="20"/>
+        </w:rPr>
+        <w:t>¿Cuál</w:t>
+      </w:r>
+      <w:r>
+        <w:rPr>
           <w:spacing w:val="-14"/>
           <w:w w:val="115"/>
           <w:sz w:val="20"/>
@@ -6838,6 +7413,53 @@
           <w:sz w:val="20"/>
         </w:rPr>
         <w:t>qué?</w:t>
+      </w:r>
+    </w:p>
+    <w:p>
+      <w:pPr>
+        <w:pStyle w:val="ListParagraph"/>
+        <w:tabs>
+          <w:tab w:val="left" w:pos="1019"/>
+        </w:tabs>
+        <w:spacing w:before="116"/>
+        <w:ind w:left="1019"/>
+        <w:rPr>
+          <w:sz w:val="20"/>
+        </w:rPr>
+      </w:pPr>
+      <w:r>
+        <w:rPr>
+          <w:spacing w:val="-4"/>
+          <w:w w:val="115"/>
+          <w:sz w:val="20"/>
+        </w:rPr>
+        <w:t>L</w:t>
+      </w:r>
+      <w:r>
+        <w:rPr>
+          <w:spacing w:val="-4"/>
+          <w:w w:val="115"/>
+          <w:sz w:val="20"/>
+        </w:rPr>
+        <w:t xml:space="preserve">legar al punto actual del </w:t>
+      </w:r>
+      <w:proofErr w:type="spellStart"/>
+      <w:r>
+        <w:rPr>
+          <w:spacing w:val="-4"/>
+          <w:w w:val="115"/>
+          <w:sz w:val="20"/>
+        </w:rPr>
+        <w:t>lab</w:t>
+      </w:r>
+      <w:proofErr w:type="spellEnd"/>
+      <w:r>
+        <w:rPr>
+          <w:spacing w:val="-4"/>
+          <w:w w:val="115"/>
+          <w:sz w:val="20"/>
+        </w:rPr>
+        <w:t xml:space="preserve"> ya que fue muy complejo.</w:t>
       </w:r>
     </w:p>
     <w:p>
@@ -7026,6 +7648,78 @@
     <w:p>
       <w:pPr>
         <w:pStyle w:val="ListParagraph"/>
+        <w:tabs>
+          <w:tab w:val="left" w:pos="1019"/>
+          <w:tab w:val="left" w:pos="1081"/>
+        </w:tabs>
+        <w:spacing w:before="114"/>
+        <w:ind w:left="1081" w:right="985"/>
+        <w:rPr>
+          <w:sz w:val="20"/>
+        </w:rPr>
+      </w:pPr>
+      <w:r>
+        <w:rPr>
+          <w:spacing w:val="-2"/>
+          <w:w w:val="115"/>
+          <w:sz w:val="20"/>
+        </w:rPr>
+        <w:t>Errores</w:t>
+      </w:r>
+      <w:r>
+        <w:rPr>
+          <w:spacing w:val="-2"/>
+          <w:w w:val="115"/>
+          <w:sz w:val="20"/>
+        </w:rPr>
+        <w:t xml:space="preserve"> simples</w:t>
+      </w:r>
+      <w:r>
+        <w:rPr>
+          <w:spacing w:val="-2"/>
+          <w:w w:val="115"/>
+          <w:sz w:val="20"/>
+        </w:rPr>
+        <w:t xml:space="preserve"> en la sintaxis como olvidar un ‘;’</w:t>
+      </w:r>
+      <w:r>
+        <w:rPr>
+          <w:spacing w:val="-2"/>
+          <w:w w:val="115"/>
+          <w:sz w:val="20"/>
+        </w:rPr>
+        <w:t xml:space="preserve"> o un ‘IS’ ya que son </w:t>
+      </w:r>
+      <w:proofErr w:type="gramStart"/>
+      <w:r>
+        <w:rPr>
+          <w:spacing w:val="-2"/>
+          <w:w w:val="115"/>
+          <w:sz w:val="20"/>
+        </w:rPr>
+        <w:t>varios temas a aplicar</w:t>
+      </w:r>
+      <w:proofErr w:type="gramEnd"/>
+      <w:r>
+        <w:rPr>
+          <w:spacing w:val="-2"/>
+          <w:w w:val="115"/>
+          <w:sz w:val="20"/>
+        </w:rPr>
+        <w:t>. La solución fue revisar minuciosamente</w:t>
+      </w:r>
+      <w:r>
+        <w:rPr>
+          <w:spacing w:val="-2"/>
+          <w:w w:val="115"/>
+          <w:sz w:val="20"/>
+        </w:rPr>
+        <w:t xml:space="preserve"> y en casos que nos tomaban mucho tiempo usar IA.</w:t>
+      </w:r>
+    </w:p>
+    <w:p>
+      <w:pPr>
+        <w:pStyle w:val="ListParagraph"/>
         <w:numPr>
           <w:ilvl w:val="1"/>
           <w:numId w:val="1"/>
@@ -7045,6 +7739,7 @@
           <w:w w:val="110"/>
           <w:sz w:val="20"/>
         </w:rPr>
+        <w:lastRenderedPageBreak/>
         <w:t>¿Qué</w:t>
       </w:r>
       <w:r>
@@ -7234,6 +7929,62 @@
           <w:sz w:val="20"/>
         </w:rPr>
         <w:t>resultados?</w:t>
+      </w:r>
+    </w:p>
+    <w:p>
+      <w:pPr>
+        <w:pStyle w:val="ListParagraph"/>
+        <w:tabs>
+          <w:tab w:val="left" w:pos="1019"/>
+          <w:tab w:val="left" w:pos="1081"/>
+        </w:tabs>
+        <w:spacing w:before="115"/>
+        <w:ind w:left="1081" w:right="13"/>
+        <w:rPr>
+          <w:sz w:val="20"/>
+        </w:rPr>
+      </w:pPr>
+      <w:r>
+        <w:rPr>
+          <w:spacing w:val="-2"/>
+          <w:w w:val="110"/>
+          <w:sz w:val="20"/>
+        </w:rPr>
+        <w:t xml:space="preserve">Nos comprometemos a dedicarle </w:t>
+      </w:r>
+      <w:proofErr w:type="spellStart"/>
+      <w:r>
+        <w:rPr>
+          <w:spacing w:val="-2"/>
+          <w:w w:val="110"/>
+          <w:sz w:val="20"/>
+        </w:rPr>
+        <w:t>mas</w:t>
+      </w:r>
+      <w:proofErr w:type="spellEnd"/>
+      <w:r>
+        <w:rPr>
+          <w:spacing w:val="-2"/>
+          <w:w w:val="110"/>
+          <w:sz w:val="20"/>
+        </w:rPr>
+        <w:t xml:space="preserve"> tiempo con anterioridad y no subestimar los </w:t>
+      </w:r>
+      <w:r>
+        <w:rPr>
+          <w:spacing w:val="-2"/>
+          <w:w w:val="110"/>
+          <w:sz w:val="20"/>
+        </w:rPr>
+        <w:t>laboratorios</w:t>
+      </w:r>
+      <w:r>
+        <w:rPr>
+          <w:spacing w:val="-2"/>
+          <w:w w:val="110"/>
+          <w:sz w:val="20"/>
+        </w:rPr>
+        <w:t>.</w:t>
       </w:r>
     </w:p>
     <w:p>
@@ -7283,6 +8034,193 @@
         <w:t>adecuados.</w:t>
       </w:r>
     </w:p>
+    <w:p>
+      <w:pPr>
+        <w:pStyle w:val="ListParagraph"/>
+        <w:tabs>
+          <w:tab w:val="left" w:pos="1019"/>
+          <w:tab w:val="left" w:pos="1081"/>
+          <w:tab w:val="left" w:pos="6258"/>
+        </w:tabs>
+        <w:spacing w:before="116"/>
+        <w:ind w:left="1081" w:right="7"/>
+        <w:rPr>
+          <w:spacing w:val="-2"/>
+          <w:w w:val="115"/>
+          <w:sz w:val="20"/>
+        </w:rPr>
+      </w:pPr>
+      <w:r>
+        <w:rPr>
+          <w:spacing w:val="-2"/>
+          <w:w w:val="115"/>
+          <w:sz w:val="20"/>
+        </w:rPr>
+        <w:t xml:space="preserve">Para </w:t>
+      </w:r>
+      <w:r>
+        <w:rPr>
+          <w:spacing w:val="-2"/>
+          <w:w w:val="115"/>
+          <w:sz w:val="20"/>
+        </w:rPr>
+        <w:t xml:space="preserve">consultar privilegios sobre una tabla: </w:t>
+      </w:r>
+      <w:hyperlink r:id="rId17" w:history="1">
+        <w:proofErr w:type="spellStart"/>
+        <w:r>
+          <w:rPr>
+            <w:rStyle w:val="Hyperlink"/>
+            <w:spacing w:val="-2"/>
+            <w:w w:val="115"/>
+            <w:sz w:val="20"/>
+          </w:rPr>
+          <w:t>About</w:t>
+        </w:r>
+        <w:proofErr w:type="spellEnd"/>
+        <w:r>
+          <w:rPr>
+            <w:rStyle w:val="Hyperlink"/>
+            <w:spacing w:val="-2"/>
+            <w:w w:val="115"/>
+            <w:sz w:val="20"/>
+          </w:rPr>
+          <w:t xml:space="preserve"> </w:t>
+        </w:r>
+        <w:proofErr w:type="spellStart"/>
+        <w:r>
+          <w:rPr>
+            <w:rStyle w:val="Hyperlink"/>
+            <w:spacing w:val="-2"/>
+            <w:w w:val="115"/>
+            <w:sz w:val="20"/>
+          </w:rPr>
+          <w:t>all_tab_privs</w:t>
+        </w:r>
+        <w:proofErr w:type="spellEnd"/>
+        <w:r>
+          <w:rPr>
+            <w:rStyle w:val="Hyperlink"/>
+            <w:spacing w:val="-2"/>
+            <w:w w:val="115"/>
+            <w:sz w:val="20"/>
+          </w:rPr>
+          <w:t xml:space="preserve"> - Oracle </w:t>
+        </w:r>
+        <w:proofErr w:type="spellStart"/>
+        <w:r>
+          <w:rPr>
+            <w:rStyle w:val="Hyperlink"/>
+            <w:spacing w:val="-2"/>
+            <w:w w:val="115"/>
+            <w:sz w:val="20"/>
+          </w:rPr>
+          <w:t>Forums</w:t>
+        </w:r>
+        <w:proofErr w:type="spellEnd"/>
+      </w:hyperlink>
+    </w:p>
+    <w:p>
+      <w:pPr>
+        <w:pStyle w:val="ListParagraph"/>
+        <w:tabs>
+          <w:tab w:val="left" w:pos="1019"/>
+          <w:tab w:val="left" w:pos="1081"/>
+          <w:tab w:val="left" w:pos="6258"/>
+        </w:tabs>
+        <w:spacing w:before="116"/>
+        <w:ind w:left="1081" w:right="7"/>
+        <w:rPr>
+          <w:sz w:val="20"/>
+        </w:rPr>
+      </w:pPr>
+      <w:hyperlink r:id="rId18" w:history="1">
+        <w:r>
+          <w:rPr>
+            <w:rStyle w:val="Hyperlink"/>
+            <w:sz w:val="20"/>
+          </w:rPr>
+          <w:t>ALL_TAB_PRIVS</w:t>
+        </w:r>
+      </w:hyperlink>
+    </w:p>
+    <w:p>
+      <w:pPr>
+        <w:pStyle w:val="ListParagraph"/>
+        <w:tabs>
+          <w:tab w:val="left" w:pos="1019"/>
+          <w:tab w:val="left" w:pos="1081"/>
+          <w:tab w:val="left" w:pos="6258"/>
+        </w:tabs>
+        <w:spacing w:before="116"/>
+        <w:ind w:left="1081" w:right="7"/>
+        <w:rPr>
+          <w:sz w:val="20"/>
+        </w:rPr>
+      </w:pPr>
+      <w:r>
+        <w:rPr>
+          <w:sz w:val="20"/>
+        </w:rPr>
+        <w:t xml:space="preserve">Para poder ejecutar </w:t>
+      </w:r>
+      <w:r>
+        <w:rPr>
+          <w:sz w:val="20"/>
+        </w:rPr>
+        <w:t xml:space="preserve">los CRUD de cada paquete usamos IA para saber </w:t>
+      </w:r>
+      <w:proofErr w:type="spellStart"/>
+      <w:r>
+        <w:rPr>
+          <w:sz w:val="20"/>
+        </w:rPr>
+        <w:t>como</w:t>
+      </w:r>
+      <w:proofErr w:type="spellEnd"/>
+      <w:r>
+        <w:rPr>
+          <w:sz w:val="20"/>
+        </w:rPr>
+        <w:t xml:space="preserve"> se ejecutaban </w:t>
+      </w:r>
+    </w:p>
+    <w:p>
+      <w:pPr>
+        <w:pStyle w:val="ListParagraph"/>
+        <w:tabs>
+          <w:tab w:val="left" w:pos="1019"/>
+          <w:tab w:val="left" w:pos="1081"/>
+          <w:tab w:val="left" w:pos="6258"/>
+        </w:tabs>
+        <w:spacing w:before="116"/>
+        <w:ind w:left="1081" w:right="7"/>
+        <w:rPr>
+          <w:sz w:val="20"/>
+        </w:rPr>
+      </w:pPr>
+      <w:r>
+        <w:rPr>
+          <w:sz w:val="20"/>
+        </w:rPr>
+        <w:t>Consultas a las docentes.</w:t>
+      </w:r>
+    </w:p>
+    <w:p>
+      <w:pPr>
+        <w:pStyle w:val="ListParagraph"/>
+        <w:tabs>
+          <w:tab w:val="left" w:pos="1019"/>
+          <w:tab w:val="left" w:pos="1081"/>
+          <w:tab w:val="left" w:pos="6258"/>
+        </w:tabs>
+        <w:spacing w:before="116"/>
+        <w:ind w:left="1081" w:right="7"/>
+        <w:rPr>
+          <w:sz w:val="20"/>
+        </w:rPr>
+      </w:pPr>
+    </w:p>
     <w:sectPr>
       <w:pgSz w:w="12240" w:h="15840"/>
       <w:pgMar w:top="940" w:right="1440" w:bottom="280" w:left="1440" w:header="720" w:footer="720" w:gutter="0"/>
@@ -7293,7 +8231,7 @@
 </file>
 
 <file path=word/numbering.xml><?xml version="1.0" encoding="utf-8"?>
-<w:numbering xmlns:wpc="http://schemas.microsoft.com/office/word/2010/wordprocessingCanvas" xmlns:cx="http://schemas.microsoft.com/office/drawing/2014/chartex" xmlns:cx1="http://schemas.microsoft.com/office/drawing/2015/9/8/chartex" xmlns:cx2="http://schemas.microsoft.com/office/drawing/2015/10/21/chartex" xmlns:cx3="http://schemas.microsoft.com/office/drawing/2016/5/9/chartex" xmlns:cx4="http://schemas.microsoft.com/office/drawing/2016/5/10/chartex" xmlns:cx5="http://schemas.microsoft.com/office/drawing/2016/5/11/chartex" xmlns:cx6="http://schemas.microsoft.com/office/drawing/2016/5/12/chartex" xmlns:cx7="http://schemas.microsoft.com/office/drawing/2016/5/13/chartex" xmlns:cx8="http://schemas.microsoft.com/office/drawing/2016/5/14/chartex" xmlns:mc="http://schemas.openxmlformats.org/markup-compatibility/2006" xmlns:aink="http://schemas.microsoft.com/office/drawing/2016/ink" xmlns:am3d="http://schemas.microsoft.com/office/drawing/2017/model3d" xmlns:o="urn:schemas-microsoft-com:office:office" xmlns:r="http://schemas.openxmlformats.org/officeDocument/2006/relationships" xmlns:m="http://schemas.openxmlformats.org/officeDocument/2006/math" xmlns:v="urn:schemas-microsoft-com:vml" xmlns:wp14="http://schemas.microsoft.com/office/word/2010/wordprocessingDrawing" xmlns:wp="http://schemas.openxmlformats.org/drawingml/2006/wordprocessingDrawing" xmlns:w10="urn:schemas-microsoft-com:office:word" xmlns:w="http://schemas.openxmlformats.org/wordprocessingml/2006/main" xmlns:w14="http://schemas.microsoft.com/office/word/2010/wordml" xmlns:w15="http://schemas.microsoft.com/office/word/2012/wordml" xmlns:w16cid="http://schemas.microsoft.com/office/word/2016/wordml/cid" xmlns:w16se="http://schemas.microsoft.com/office/word/2015/wordml/symex" xmlns:wpg="http://schemas.microsoft.com/office/word/2010/wordprocessingGroup" xmlns:wpi="http://schemas.microsoft.com/office/word/2010/wordprocessingInk" xmlns:wne="http://schemas.microsoft.com/office/word/2006/wordml" xmlns:wps="http://schemas.microsoft.com/office/word/2010/wordprocessingShape" mc:Ignorable="w14 w15 w16se w16cid wp14">
+<w:numbering xmlns:wpc="http://schemas.microsoft.com/office/word/2010/wordprocessingCanvas" xmlns:cx="http://schemas.microsoft.com/office/drawing/2014/chartex" xmlns:cx1="http://schemas.microsoft.com/office/drawing/2015/9/8/chartex" xmlns:cx2="http://schemas.microsoft.com/office/drawing/2015/10/21/chartex" xmlns:cx3="http://schemas.microsoft.com/office/drawing/2016/5/9/chartex" xmlns:cx4="http://schemas.microsoft.com/office/drawing/2016/5/10/chartex" xmlns:cx5="http://schemas.microsoft.com/office/drawing/2016/5/11/chartex" xmlns:cx6="http://schemas.microsoft.com/office/drawing/2016/5/12/chartex" xmlns:cx7="http://schemas.microsoft.com/office/drawing/2016/5/13/chartex" xmlns:cx8="http://schemas.microsoft.com/office/drawing/2016/5/14/chartex" xmlns:mc="http://schemas.openxmlformats.org/markup-compatibility/2006" xmlns:aink="http://schemas.microsoft.com/office/drawing/2016/ink" xmlns:am3d="http://schemas.microsoft.com/office/drawing/2017/model3d" xmlns:o="urn:schemas-microsoft-com:office:office" xmlns:oel="http://schemas.microsoft.com/office/2019/extlst" xmlns:r="http://schemas.openxmlformats.org/officeDocument/2006/relationships" xmlns:m="http://schemas.openxmlformats.org/officeDocument/2006/math" xmlns:v="urn:schemas-microsoft-com:vml" xmlns:wp14="http://schemas.microsoft.com/office/word/2010/wordprocessingDrawing" xmlns:wp="http://schemas.openxmlformats.org/drawingml/2006/wordprocessingDrawing" xmlns:w10="urn:schemas-microsoft-com:office:word" xmlns:w="http://schemas.openxmlformats.org/wordprocessingml/2006/main" xmlns:w14="http://schemas.microsoft.com/office/word/2010/wordml" xmlns:w15="http://schemas.microsoft.com/office/word/2012/wordml" xmlns:w16cex="http://schemas.microsoft.com/office/word/2018/wordml/cex" xmlns:w16cid="http://schemas.microsoft.com/office/word/2016/wordml/cid" xmlns:w16="http://schemas.microsoft.com/office/word/2018/wordml" xmlns:w16du="http://schemas.microsoft.com/office/word/2023/wordml/word16du" xmlns:w16sdtdh="http://schemas.microsoft.com/office/word/2020/wordml/sdtdatahash" xmlns:w16sdtfl="http://schemas.microsoft.com/office/word/2024/wordml/sdtformatlock" xmlns:w16se="http://schemas.microsoft.com/office/word/2015/wordml/symex" xmlns:wpg="http://schemas.microsoft.com/office/word/2010/wordprocessingGroup" xmlns:wpi="http://schemas.microsoft.com/office/word/2010/wordprocessingInk" xmlns:wne="http://schemas.microsoft.com/office/word/2006/wordml" xmlns:wps="http://schemas.microsoft.com/office/word/2010/wordprocessingShape" mc:Ignorable="w14 w15 w16se w16cid w16 w16cex w16sdtdh w16sdtfl w16du wp14">
   <w:abstractNum w:abstractNumId="0" w15:restartNumberingAfterBreak="0">
     <w:nsid w:val="032C60B4"/>
     <w:multiLevelType w:val="hybridMultilevel"/>
@@ -7305,7 +8243,6 @@
       <w:lvlJc w:val="left"/>
       <w:pPr>
         <w:ind w:left="288" w:hanging="286"/>
-        <w:jc w:val="left"/>
       </w:pPr>
       <w:rPr>
         <w:rFonts w:ascii="Trebuchet MS" w:eastAsia="Trebuchet MS" w:hAnsi="Trebuchet MS" w:cs="Trebuchet MS" w:hint="default"/>
@@ -7327,7 +8264,6 @@
       <w:lvlJc w:val="left"/>
       <w:pPr>
         <w:ind w:left="1082" w:hanging="300"/>
-        <w:jc w:val="left"/>
       </w:pPr>
       <w:rPr>
         <w:rFonts w:ascii="Trebuchet MS" w:eastAsia="Trebuchet MS" w:hAnsi="Trebuchet MS" w:cs="Trebuchet MS" w:hint="default"/>
@@ -7438,7 +8374,6 @@
       <w:lvlJc w:val="left"/>
       <w:pPr>
         <w:ind w:left="301" w:hanging="300"/>
-        <w:jc w:val="left"/>
       </w:pPr>
       <w:rPr>
         <w:rFonts w:ascii="Trebuchet MS" w:eastAsia="Trebuchet MS" w:hAnsi="Trebuchet MS" w:cs="Trebuchet MS" w:hint="default"/>
@@ -7460,7 +8395,6 @@
       <w:lvlJc w:val="left"/>
       <w:pPr>
         <w:ind w:left="358" w:hanging="356"/>
-        <w:jc w:val="left"/>
       </w:pPr>
       <w:rPr>
         <w:rFonts w:ascii="Trebuchet MS" w:eastAsia="Trebuchet MS" w:hAnsi="Trebuchet MS" w:cs="Trebuchet MS" w:hint="default"/>
@@ -7579,7 +8513,6 @@
       <w:lvlJc w:val="left"/>
       <w:pPr>
         <w:ind w:left="722" w:hanging="360"/>
-        <w:jc w:val="left"/>
       </w:pPr>
       <w:rPr>
         <w:rFonts w:ascii="Trebuchet MS" w:eastAsia="Trebuchet MS" w:hAnsi="Trebuchet MS" w:cs="Trebuchet MS" w:hint="default"/>
@@ -7702,7 +8635,6 @@
       <w:lvlJc w:val="left"/>
       <w:pPr>
         <w:ind w:left="215" w:hanging="214"/>
-        <w:jc w:val="left"/>
       </w:pPr>
       <w:rPr>
         <w:rFonts w:ascii="Trebuchet MS" w:eastAsia="Trebuchet MS" w:hAnsi="Trebuchet MS" w:cs="Trebuchet MS" w:hint="default"/>
@@ -7825,7 +8757,6 @@
       <w:lvlJc w:val="left"/>
       <w:pPr>
         <w:ind w:left="722" w:hanging="360"/>
-        <w:jc w:val="left"/>
       </w:pPr>
       <w:rPr>
         <w:rFonts w:ascii="Trebuchet MS" w:eastAsia="Trebuchet MS" w:hAnsi="Trebuchet MS" w:cs="Trebuchet MS" w:hint="default"/>
@@ -7937,26 +8868,26 @@
       </w:rPr>
     </w:lvl>
   </w:abstractNum>
-  <w:num w:numId="1">
+  <w:num w:numId="1" w16cid:durableId="1144539748">
     <w:abstractNumId w:val="0"/>
   </w:num>
-  <w:num w:numId="2">
+  <w:num w:numId="2" w16cid:durableId="467167979">
     <w:abstractNumId w:val="3"/>
   </w:num>
-  <w:num w:numId="3">
+  <w:num w:numId="3" w16cid:durableId="273290253">
     <w:abstractNumId w:val="2"/>
   </w:num>
-  <w:num w:numId="4">
+  <w:num w:numId="4" w16cid:durableId="1967347783">
     <w:abstractNumId w:val="1"/>
   </w:num>
-  <w:num w:numId="5">
+  <w:num w:numId="5" w16cid:durableId="1762485922">
     <w:abstractNumId w:val="4"/>
   </w:num>
 </w:numbering>
 </file>
 
 <file path=word/styles.xml><?xml version="1.0" encoding="utf-8"?>
-<w:styles xmlns:mc="http://schemas.openxmlformats.org/markup-compatibility/2006" xmlns:r="http://schemas.openxmlformats.org/officeDocument/2006/relationships" xmlns:w="http://schemas.openxmlformats.org/wordprocessingml/2006/main" xmlns:w14="http://schemas.microsoft.com/office/word/2010/wordml" xmlns:w15="http://schemas.microsoft.com/office/word/2012/wordml" xmlns:w16cid="http://schemas.microsoft.com/office/word/2016/wordml/cid" xmlns:w16se="http://schemas.microsoft.com/office/word/2015/wordml/symex" mc:Ignorable="w14 w15 w16se w16cid">
+<w:styles xmlns:mc="http://schemas.openxmlformats.org/markup-compatibility/2006" xmlns:r="http://schemas.openxmlformats.org/officeDocument/2006/relationships" xmlns:w="http://schemas.openxmlformats.org/wordprocessingml/2006/main" xmlns:w14="http://schemas.microsoft.com/office/word/2010/wordml" xmlns:w15="http://schemas.microsoft.com/office/word/2012/wordml" xmlns:w16cex="http://schemas.microsoft.com/office/word/2018/wordml/cex" xmlns:w16cid="http://schemas.microsoft.com/office/word/2016/wordml/cid" xmlns:w16="http://schemas.microsoft.com/office/word/2018/wordml" xmlns:w16du="http://schemas.microsoft.com/office/word/2023/wordml/word16du" xmlns:w16sdtdh="http://schemas.microsoft.com/office/word/2020/wordml/sdtdatahash" xmlns:w16sdtfl="http://schemas.microsoft.com/office/word/2024/wordml/sdtformatlock" xmlns:w16se="http://schemas.microsoft.com/office/word/2015/wordml/symex" mc:Ignorable="w14 w15 w16se w16cid w16 w16cex w16sdtdh w16sdtfl w16du">
   <w:docDefaults>
     <w:rPrDefault>
       <w:rPr>
@@ -7974,7 +8905,7 @@
       </w:pPr>
     </w:pPrDefault>
   </w:docDefaults>
-  <w:latentStyles w:defLockedState="0" w:defUIPriority="99" w:defSemiHidden="0" w:defUnhideWhenUsed="0" w:defQFormat="0" w:count="375">
+  <w:latentStyles w:defLockedState="0" w:defUIPriority="99" w:defSemiHidden="0" w:defUnhideWhenUsed="0" w:defQFormat="0" w:count="376">
     <w:lsdException w:name="Normal" w:uiPriority="0" w:qFormat="1"/>
     <w:lsdException w:name="heading 1" w:uiPriority="9" w:qFormat="1"/>
     <w:lsdException w:name="heading 2" w:semiHidden="1" w:uiPriority="9" w:unhideWhenUsed="1" w:qFormat="1"/>
@@ -8350,6 +9281,7 @@
     <w:lsdException w:name="Smart Hyperlink" w:semiHidden="1" w:unhideWhenUsed="1"/>
     <w:lsdException w:name="Hashtag" w:semiHidden="1" w:unhideWhenUsed="1"/>
     <w:lsdException w:name="Unresolved Mention" w:semiHidden="1" w:unhideWhenUsed="1"/>
+    <w:lsdException w:name="Smart Link" w:semiHidden="1" w:unhideWhenUsed="1"/>
   </w:latentStyles>
   <w:style w:type="paragraph" w:default="1" w:styleId="Normal">
     <w:name w:val="Normal"/>
@@ -8445,6 +9377,29 @@
     <w:basedOn w:val="Normal"/>
     <w:uiPriority w:val="1"/>
     <w:qFormat/>
+  </w:style>
+  <w:style w:type="character" w:styleId="Hyperlink">
+    <w:name w:val="Hyperlink"/>
+    <w:basedOn w:val="DefaultParagraphFont"/>
+    <w:uiPriority w:val="99"/>
+    <w:unhideWhenUsed/>
+    <w:rsid w:val="00B632CB"/>
+    <w:rPr>
+      <w:color w:val="0000FF" w:themeColor="hyperlink"/>
+      <w:u w:val="single"/>
+    </w:rPr>
+  </w:style>
+  <w:style w:type="character" w:styleId="UnresolvedMention">
+    <w:name w:val="Unresolved Mention"/>
+    <w:basedOn w:val="DefaultParagraphFont"/>
+    <w:uiPriority w:val="99"/>
+    <w:semiHidden/>
+    <w:unhideWhenUsed/>
+    <w:rsid w:val="00B632CB"/>
+    <w:rPr>
+      <w:color w:val="605E5C"/>
+      <w:shd w:val="clear" w:color="auto" w:fill="E1DFDD"/>
+    </w:rPr>
   </w:style>
 </w:styles>
 </file>
@@ -8730,4 +9685,298 @@
   <a:objectDefaults/>
   <a:extraClrSchemeLst/>
 </a:theme>
+</file>
+
+<file path=customXml/item1.xml><?xml version="1.0" encoding="utf-8"?>
+<ct:contentTypeSchema xmlns:ct="http://schemas.microsoft.com/office/2006/metadata/contentType" xmlns:ma="http://schemas.microsoft.com/office/2006/metadata/properties/metaAttributes" ct:_="" ma:_="" ma:contentTypeName="Document" ma:contentTypeID="0x010100A28B545D0C4311448F66AA1C2D809392" ma:contentTypeVersion="15" ma:contentTypeDescription="Create a new document." ma:contentTypeScope="" ma:versionID="e3f515f7bd5a2372561a43c0e59825bf">
+  <xsd:schema xmlns:xsd="http://www.w3.org/2001/XMLSchema" xmlns:xs="http://www.w3.org/2001/XMLSchema" xmlns:p="http://schemas.microsoft.com/office/2006/metadata/properties" xmlns:ns3="18d9388e-0da5-476a-a777-3a50e815fcaa" xmlns:ns4="c8251c14-45e3-42e5-a438-0a6126182aa7" targetNamespace="http://schemas.microsoft.com/office/2006/metadata/properties" ma:root="true" ma:fieldsID="13adfa5f2bc91ac76c7fefdcde150922" ns3:_="" ns4:_="">
+    <xsd:import namespace="18d9388e-0da5-476a-a777-3a50e815fcaa"/>
+    <xsd:import namespace="c8251c14-45e3-42e5-a438-0a6126182aa7"/>
+    <xsd:element name="properties">
+      <xsd:complexType>
+        <xsd:sequence>
+          <xsd:element name="documentManagement">
+            <xsd:complexType>
+              <xsd:all>
+                <xsd:element ref="ns3:SharedWithUsers" minOccurs="0"/>
+                <xsd:element ref="ns3:SharedWithDetails" minOccurs="0"/>
+                <xsd:element ref="ns3:SharingHintHash" minOccurs="0"/>
+                <xsd:element ref="ns4:MediaServiceMetadata" minOccurs="0"/>
+                <xsd:element ref="ns4:MediaServiceFastMetadata" minOccurs="0"/>
+                <xsd:element ref="ns4:MediaServiceAutoTags" minOccurs="0"/>
+                <xsd:element ref="ns4:MediaServiceGenerationTime" minOccurs="0"/>
+                <xsd:element ref="ns4:MediaServiceEventHashCode" minOccurs="0"/>
+                <xsd:element ref="ns4:MediaServiceOCR" minOccurs="0"/>
+                <xsd:element ref="ns4:_activity" minOccurs="0"/>
+                <xsd:element ref="ns4:MediaServiceDateTaken" minOccurs="0"/>
+                <xsd:element ref="ns4:MediaServiceObjectDetectorVersions" minOccurs="0"/>
+                <xsd:element ref="ns4:MediaLengthInSeconds" minOccurs="0"/>
+                <xsd:element ref="ns4:MediaServiceSearchProperties" minOccurs="0"/>
+                <xsd:element ref="ns4:MediaServiceSystemTags" minOccurs="0"/>
+              </xsd:all>
+            </xsd:complexType>
+          </xsd:element>
+        </xsd:sequence>
+      </xsd:complexType>
+    </xsd:element>
+  </xsd:schema>
+  <xsd:schema xmlns:xsd="http://www.w3.org/2001/XMLSchema" xmlns:xs="http://www.w3.org/2001/XMLSchema" xmlns:dms="http://schemas.microsoft.com/office/2006/documentManagement/types" xmlns:pc="http://schemas.microsoft.com/office/infopath/2007/PartnerControls" targetNamespace="18d9388e-0da5-476a-a777-3a50e815fcaa" elementFormDefault="qualified">
+    <xsd:import namespace="http://schemas.microsoft.com/office/2006/documentManagement/types"/>
+    <xsd:import namespace="http://schemas.microsoft.com/office/infopath/2007/PartnerControls"/>
+    <xsd:element name="SharedWithUsers" ma:index="8" nillable="true" ma:displayName="Shared With" ma:internalName="SharedWithUsers" ma:readOnly="true">
+      <xsd:complexType>
+        <xsd:complexContent>
+          <xsd:extension base="dms:UserMulti">
+            <xsd:sequence>
+              <xsd:element name="UserInfo" minOccurs="0" maxOccurs="unbounded">
+                <xsd:complexType>
+                  <xsd:sequence>
+                    <xsd:element name="DisplayName" type="xsd:string" minOccurs="0"/>
+                    <xsd:element name="AccountId" type="dms:UserId" minOccurs="0" nillable="true"/>
+                    <xsd:element name="AccountType" type="xsd:string" minOccurs="0"/>
+                  </xsd:sequence>
+                </xsd:complexType>
+              </xsd:element>
+            </xsd:sequence>
+          </xsd:extension>
+        </xsd:complexContent>
+      </xsd:complexType>
+    </xsd:element>
+    <xsd:element name="SharedWithDetails" ma:index="9" nillable="true" ma:displayName="Shared With Details" ma:internalName="SharedWithDetails" ma:readOnly="true">
+      <xsd:simpleType>
+        <xsd:restriction base="dms:Note">
+          <xsd:maxLength value="255"/>
+        </xsd:restriction>
+      </xsd:simpleType>
+    </xsd:element>
+    <xsd:element name="SharingHintHash" ma:index="10" nillable="true" ma:displayName="Sharing Hint Hash" ma:hidden="true" ma:internalName="SharingHintHash" ma:readOnly="true">
+      <xsd:simpleType>
+        <xsd:restriction base="dms:Text"/>
+      </xsd:simpleType>
+    </xsd:element>
+  </xsd:schema>
+  <xsd:schema xmlns:xsd="http://www.w3.org/2001/XMLSchema" xmlns:xs="http://www.w3.org/2001/XMLSchema" xmlns:dms="http://schemas.microsoft.com/office/2006/documentManagement/types" xmlns:pc="http://schemas.microsoft.com/office/infopath/2007/PartnerControls" targetNamespace="c8251c14-45e3-42e5-a438-0a6126182aa7" elementFormDefault="qualified">
+    <xsd:import namespace="http://schemas.microsoft.com/office/2006/documentManagement/types"/>
+    <xsd:import namespace="http://schemas.microsoft.com/office/infopath/2007/PartnerControls"/>
+    <xsd:element name="MediaServiceMetadata" ma:index="11" nillable="true" ma:displayName="MediaServiceMetadata" ma:hidden="true" ma:internalName="MediaServiceMetadata" ma:readOnly="true">
+      <xsd:simpleType>
+        <xsd:restriction base="dms:Note"/>
+      </xsd:simpleType>
+    </xsd:element>
+    <xsd:element name="MediaServiceFastMetadata" ma:index="12" nillable="true" ma:displayName="MediaServiceFastMetadata" ma:hidden="true" ma:internalName="MediaServiceFastMetadata" ma:readOnly="true">
+      <xsd:simpleType>
+        <xsd:restriction base="dms:Note"/>
+      </xsd:simpleType>
+    </xsd:element>
+    <xsd:element name="MediaServiceAutoTags" ma:index="13" nillable="true" ma:displayName="Tags" ma:internalName="MediaServiceAutoTags" ma:readOnly="true">
+      <xsd:simpleType>
+        <xsd:restriction base="dms:Text"/>
+      </xsd:simpleType>
+    </xsd:element>
+    <xsd:element name="MediaServiceGenerationTime" ma:index="14" nillable="true" ma:displayName="MediaServiceGenerationTime" ma:hidden="true" ma:internalName="MediaServiceGenerationTime" ma:readOnly="true">
+      <xsd:simpleType>
+        <xsd:restriction base="dms:Text"/>
+      </xsd:simpleType>
+    </xsd:element>
+    <xsd:element name="MediaServiceEventHashCode" ma:index="15" nillable="true" ma:displayName="MediaServiceEventHashCode" ma:hidden="true" ma:internalName="MediaServiceEventHashCode" ma:readOnly="true">
+      <xsd:simpleType>
+        <xsd:restriction base="dms:Text"/>
+      </xsd:simpleType>
+    </xsd:element>
+    <xsd:element name="MediaServiceOCR" ma:index="16" nillable="true" ma:displayName="Extracted Text" ma:internalName="MediaServiceOCR" ma:readOnly="true">
+      <xsd:simpleType>
+        <xsd:restriction base="dms:Note">
+          <xsd:maxLength value="255"/>
+        </xsd:restriction>
+      </xsd:simpleType>
+    </xsd:element>
+    <xsd:element name="_activity" ma:index="17" nillable="true" ma:displayName="_activity" ma:hidden="true" ma:internalName="_activity">
+      <xsd:simpleType>
+        <xsd:restriction base="dms:Note"/>
+      </xsd:simpleType>
+    </xsd:element>
+    <xsd:element name="MediaServiceDateTaken" ma:index="18" nillable="true" ma:displayName="MediaServiceDateTaken" ma:hidden="true" ma:indexed="true" ma:internalName="MediaServiceDateTaken" ma:readOnly="true">
+      <xsd:simpleType>
+        <xsd:restriction base="dms:Text"/>
+      </xsd:simpleType>
+    </xsd:element>
+    <xsd:element name="MediaServiceObjectDetectorVersions" ma:index="19" nillable="true" ma:displayName="MediaServiceObjectDetectorVersions" ma:hidden="true" ma:indexed="true" ma:internalName="MediaServiceObjectDetectorVersions" ma:readOnly="true">
+      <xsd:simpleType>
+        <xsd:restriction base="dms:Text"/>
+      </xsd:simpleType>
+    </xsd:element>
+    <xsd:element name="MediaLengthInSeconds" ma:index="20" nillable="true" ma:displayName="MediaLengthInSeconds" ma:hidden="true" ma:internalName="MediaLengthInSeconds" ma:readOnly="true">
+      <xsd:simpleType>
+        <xsd:restriction base="dms:Unknown"/>
+      </xsd:simpleType>
+    </xsd:element>
+    <xsd:element name="MediaServiceSearchProperties" ma:index="21" nillable="true" ma:displayName="MediaServiceSearchProperties" ma:hidden="true" ma:internalName="MediaServiceSearchProperties" ma:readOnly="true">
+      <xsd:simpleType>
+        <xsd:restriction base="dms:Note"/>
+      </xsd:simpleType>
+    </xsd:element>
+    <xsd:element name="MediaServiceSystemTags" ma:index="22" nillable="true" ma:displayName="MediaServiceSystemTags" ma:hidden="true" ma:internalName="MediaServiceSystemTags" ma:readOnly="true">
+      <xsd:simpleType>
+        <xsd:restriction base="dms:Note"/>
+      </xsd:simpleType>
+    </xsd:element>
+  </xsd:schema>
+  <xsd:schema xmlns="http://schemas.openxmlformats.org/package/2006/metadata/core-properties" xmlns:xsd="http://www.w3.org/2001/XMLSchema" xmlns:xsi="http://www.w3.org/2001/XMLSchema-instance" xmlns:dc="http://purl.org/dc/elements/1.1/" xmlns:dcterms="http://purl.org/dc/terms/" xmlns:odoc="http://schemas.microsoft.com/internal/obd" targetNamespace="http://schemas.openxmlformats.org/package/2006/metadata/core-properties" elementFormDefault="qualified" attributeFormDefault="unqualified" blockDefault="#all">
+    <xsd:import namespace="http://purl.org/dc/elements/1.1/" schemaLocation="http://dublincore.org/schemas/xmls/qdc/2003/04/02/dc.xsd"/>
+    <xsd:import namespace="http://purl.org/dc/terms/" schemaLocation="http://dublincore.org/schemas/xmls/qdc/2003/04/02/dcterms.xsd"/>
+    <xsd:element name="coreProperties" type="CT_coreProperties"/>
+    <xsd:complexType name="CT_coreProperties">
+      <xsd:all>
+        <xsd:element ref="dc:creator" minOccurs="0" maxOccurs="1"/>
+        <xsd:element ref="dcterms:created" minOccurs="0" maxOccurs="1"/>
+        <xsd:element ref="dc:identifier" minOccurs="0" maxOccurs="1"/>
+        <xsd:element name="contentType" minOccurs="0" maxOccurs="1" type="xsd:string" ma:index="0" ma:displayName="Content Type"/>
+        <xsd:element ref="dc:title" minOccurs="0" maxOccurs="1" ma:index="4" ma:displayName="Title"/>
+        <xsd:element ref="dc:subject" minOccurs="0" maxOccurs="1"/>
+        <xsd:element ref="dc:description" minOccurs="0" maxOccurs="1"/>
+        <xsd:element name="keywords" minOccurs="0" maxOccurs="1" type="xsd:string"/>
+        <xsd:element ref="dc:language" minOccurs="0" maxOccurs="1"/>
+        <xsd:element name="category" minOccurs="0" maxOccurs="1" type="xsd:string"/>
+        <xsd:element name="version" minOccurs="0" maxOccurs="1" type="xsd:string"/>
+        <xsd:element name="revision" minOccurs="0" maxOccurs="1" type="xsd:string">
+          <xsd:annotation>
+            <xsd:documentation>
+                        This value indicates the number of saves or revisions. The application is responsible for updating this value after each revision.
+                    </xsd:documentation>
+          </xsd:annotation>
+        </xsd:element>
+        <xsd:element name="lastModifiedBy" minOccurs="0" maxOccurs="1" type="xsd:string"/>
+        <xsd:element ref="dcterms:modified" minOccurs="0" maxOccurs="1"/>
+        <xsd:element name="contentStatus" minOccurs="0" maxOccurs="1" type="xsd:string"/>
+      </xsd:all>
+    </xsd:complexType>
+  </xsd:schema>
+  <xs:schema xmlns:pc="http://schemas.microsoft.com/office/infopath/2007/PartnerControls" xmlns:xs="http://www.w3.org/2001/XMLSchema" targetNamespace="http://schemas.microsoft.com/office/infopath/2007/PartnerControls" elementFormDefault="qualified" attributeFormDefault="unqualified">
+    <xs:element name="Person">
+      <xs:complexType>
+        <xs:sequence>
+          <xs:element ref="pc:DisplayName" minOccurs="0"/>
+          <xs:element ref="pc:AccountId" minOccurs="0"/>
+          <xs:element ref="pc:AccountType" minOccurs="0"/>
+        </xs:sequence>
+      </xs:complexType>
+    </xs:element>
+    <xs:element name="DisplayName" type="xs:string"/>
+    <xs:element name="AccountId" type="xs:string"/>
+    <xs:element name="AccountType" type="xs:string"/>
+    <xs:element name="BDCAssociatedEntity">
+      <xs:complexType>
+        <xs:sequence>
+          <xs:element ref="pc:BDCEntity" minOccurs="0" maxOccurs="unbounded"/>
+        </xs:sequence>
+        <xs:attribute ref="pc:EntityNamespace"/>
+        <xs:attribute ref="pc:EntityName"/>
+        <xs:attribute ref="pc:SystemInstanceName"/>
+        <xs:attribute ref="pc:AssociationName"/>
+      </xs:complexType>
+    </xs:element>
+    <xs:attribute name="EntityNamespace" type="xs:string"/>
+    <xs:attribute name="EntityName" type="xs:string"/>
+    <xs:attribute name="SystemInstanceName" type="xs:string"/>
+    <xs:attribute name="AssociationName" type="xs:string"/>
+    <xs:element name="BDCEntity">
+      <xs:complexType>
+        <xs:sequence>
+          <xs:element ref="pc:EntityDisplayName" minOccurs="0"/>
+          <xs:element ref="pc:EntityInstanceReference" minOccurs="0"/>
+          <xs:element ref="pc:EntityId1" minOccurs="0"/>
+          <xs:element ref="pc:EntityId2" minOccurs="0"/>
+          <xs:element ref="pc:EntityId3" minOccurs="0"/>
+          <xs:element ref="pc:EntityId4" minOccurs="0"/>
+          <xs:element ref="pc:EntityId5" minOccurs="0"/>
+        </xs:sequence>
+      </xs:complexType>
+    </xs:element>
+    <xs:element name="EntityDisplayName" type="xs:string"/>
+    <xs:element name="EntityInstanceReference" type="xs:string"/>
+    <xs:element name="EntityId1" type="xs:string"/>
+    <xs:element name="EntityId2" type="xs:string"/>
+    <xs:element name="EntityId3" type="xs:string"/>
+    <xs:element name="EntityId4" type="xs:string"/>
+    <xs:element name="EntityId5" type="xs:string"/>
+    <xs:element name="Terms">
+      <xs:complexType>
+        <xs:sequence>
+          <xs:element ref="pc:TermInfo" minOccurs="0" maxOccurs="unbounded"/>
+        </xs:sequence>
+      </xs:complexType>
+    </xs:element>
+    <xs:element name="TermInfo">
+      <xs:complexType>
+        <xs:sequence>
+          <xs:element ref="pc:TermName" minOccurs="0"/>
+          <xs:element ref="pc:TermId" minOccurs="0"/>
+        </xs:sequence>
+      </xs:complexType>
+    </xs:element>
+    <xs:element name="TermName" type="xs:string"/>
+    <xs:element name="TermId" type="xs:string"/>
+  </xs:schema>
+</ct:contentTypeSchema>
+</file>
+
+<file path=customXml/item2.xml><?xml version="1.0" encoding="utf-8"?>
+<p:properties xmlns:p="http://schemas.microsoft.com/office/2006/metadata/properties" xmlns:xsi="http://www.w3.org/2001/XMLSchema-instance" xmlns:pc="http://schemas.microsoft.com/office/infopath/2007/PartnerControls">
+  <documentManagement>
+    <_activity xmlns="c8251c14-45e3-42e5-a438-0a6126182aa7" xsi:nil="true"/>
+  </documentManagement>
+</p:properties>
+</file>
+
+<file path=customXml/item3.xml><?xml version="1.0" encoding="utf-8"?>
+<?mso-contentType ?>
+<FormTemplates xmlns="http://schemas.microsoft.com/sharepoint/v3/contenttype/forms">
+  <Display>DocumentLibraryForm</Display>
+  <Edit>DocumentLibraryForm</Edit>
+  <New>DocumentLibraryForm</New>
+</FormTemplates>
+</file>
+
+<file path=customXml/itemProps1.xml><?xml version="1.0" encoding="utf-8"?>
+<ds:datastoreItem xmlns:ds="http://schemas.openxmlformats.org/officeDocument/2006/customXml" ds:itemID="{49C2FF84-63A5-4810-A592-5D76FE4F8C1D}">
+  <ds:schemaRefs>
+    <ds:schemaRef ds:uri="http://schemas.microsoft.com/office/2006/metadata/contentType"/>
+    <ds:schemaRef ds:uri="http://schemas.microsoft.com/office/2006/metadata/properties/metaAttributes"/>
+    <ds:schemaRef ds:uri="http://www.w3.org/2001/XMLSchema"/>
+    <ds:schemaRef ds:uri="http://schemas.microsoft.com/office/2006/metadata/properties"/>
+    <ds:schemaRef ds:uri="18d9388e-0da5-476a-a777-3a50e815fcaa"/>
+    <ds:schemaRef ds:uri="c8251c14-45e3-42e5-a438-0a6126182aa7"/>
+    <ds:schemaRef ds:uri="http://schemas.microsoft.com/office/2006/documentManagement/types"/>
+    <ds:schemaRef ds:uri="http://schemas.microsoft.com/office/infopath/2007/PartnerControls"/>
+    <ds:schemaRef ds:uri="http://schemas.openxmlformats.org/package/2006/metadata/core-properties"/>
+    <ds:schemaRef ds:uri="http://purl.org/dc/elements/1.1/"/>
+    <ds:schemaRef ds:uri="http://purl.org/dc/terms/"/>
+    <ds:schemaRef ds:uri="http://schemas.microsoft.com/internal/obd"/>
+  </ds:schemaRefs>
+</ds:datastoreItem>
+</file>
+
+<file path=customXml/itemProps2.xml><?xml version="1.0" encoding="utf-8"?>
+<ds:datastoreItem xmlns:ds="http://schemas.openxmlformats.org/officeDocument/2006/customXml" ds:itemID="{F94044F0-7F60-4686-ADD0-79E3D4522BE3}">
+  <ds:schemaRefs>
+    <ds:schemaRef ds:uri="http://purl.org/dc/dcmitype/"/>
+    <ds:schemaRef ds:uri="c8251c14-45e3-42e5-a438-0a6126182aa7"/>
+    <ds:schemaRef ds:uri="http://purl.org/dc/terms/"/>
+    <ds:schemaRef ds:uri="http://schemas.microsoft.com/office/2006/documentManagement/types"/>
+    <ds:schemaRef ds:uri="http://schemas.openxmlformats.org/package/2006/metadata/core-properties"/>
+    <ds:schemaRef ds:uri="http://schemas.microsoft.com/office/infopath/2007/PartnerControls"/>
+    <ds:schemaRef ds:uri="18d9388e-0da5-476a-a777-3a50e815fcaa"/>
+    <ds:schemaRef ds:uri="http://schemas.microsoft.com/office/2006/metadata/properties"/>
+    <ds:schemaRef ds:uri="http://www.w3.org/XML/1998/namespace"/>
+    <ds:schemaRef ds:uri="http://purl.org/dc/elements/1.1/"/>
+  </ds:schemaRefs>
+</ds:datastoreItem>
+</file>
+
+<file path=customXml/itemProps3.xml><?xml version="1.0" encoding="utf-8"?>
+<ds:datastoreItem xmlns:ds="http://schemas.openxmlformats.org/officeDocument/2006/customXml" ds:itemID="{C1CFD0EA-C70F-47A1-8939-9486DAABDE35}">
+  <ds:schemaRefs>
+    <ds:schemaRef ds:uri="http://schemas.microsoft.com/sharepoint/v3/contenttype/forms"/>
+  </ds:schemaRefs>
+</ds:datastoreItem>
 </file>
</xml_diff>